<commit_message>
Se agrega el informe al repositorio
</commit_message>
<xml_diff>
--- a/documentacion/0_Informe/ProyectoTesisUNPRG.docx
+++ b/documentacion/0_Informe/ProyectoTesisUNPRG.docx
@@ -1656,20 +1656,6 @@
     </w:p>
     <w:p>
       <w:pPr>
-        <w:pStyle w:val="Ttulo2"/>
-        <w:spacing w:before="0" w:line="360" w:lineRule="auto"/>
-        <w:ind w:left="494"/>
-        <w:contextualSpacing/>
-        <w:rPr>
-          <w:rFonts w:ascii="Times New Roman" w:hAnsi="Times New Roman" w:cs="Times New Roman"/>
-          <w:color w:val="auto"/>
-          <w:sz w:val="22"/>
-          <w:szCs w:val="22"/>
-        </w:rPr>
-      </w:pPr>
-    </w:p>
-    <w:p>
-      <w:pPr>
         <w:pStyle w:val="Ttulo1"/>
         <w:keepNext/>
         <w:numPr>
@@ -1689,6 +1675,7 @@
           <w:sz w:val="22"/>
           <w:szCs w:val="22"/>
         </w:rPr>
+        <w:lastRenderedPageBreak/>
         <w:t xml:space="preserve">PLANTEAMIENTO DE LA </w:t>
       </w:r>
       <w:r>
@@ -1696,7 +1683,7 @@
           <w:sz w:val="22"/>
           <w:szCs w:val="22"/>
         </w:rPr>
-        <w:t xml:space="preserve">INVESTIGACIÓN </w:t>
+        <w:t>INVESTIGACIÓN</w:t>
       </w:r>
     </w:p>
     <w:p>
@@ -2489,6 +2476,7 @@
           <w:ilvl w:val="0"/>
           <w:numId w:val="17"/>
         </w:numPr>
+        <w:jc w:val="both"/>
         <w:rPr>
           <w:rFonts w:ascii="Times New Roman" w:eastAsia="Arial Unicode MS" w:hAnsi="Times New Roman"/>
           <w:lang w:val="es-PE"/>
@@ -2509,6 +2497,7 @@
           <w:ilvl w:val="0"/>
           <w:numId w:val="17"/>
         </w:numPr>
+        <w:jc w:val="both"/>
         <w:rPr>
           <w:rFonts w:ascii="Times New Roman" w:eastAsia="Arial Unicode MS" w:hAnsi="Times New Roman"/>
           <w:lang w:val="es-PE"/>
@@ -2529,6 +2518,7 @@
           <w:ilvl w:val="0"/>
           <w:numId w:val="17"/>
         </w:numPr>
+        <w:jc w:val="both"/>
         <w:rPr>
           <w:rFonts w:ascii="Times New Roman" w:eastAsia="Arial Unicode MS" w:hAnsi="Times New Roman"/>
           <w:lang w:val="es-PE"/>
@@ -2542,8 +2532,6 @@
         <w:lastRenderedPageBreak/>
         <w:t>Evaluar y corroborar que el uso de la solución, disminuye los costos y aumenta la recaudación.</w:t>
       </w:r>
-      <w:bookmarkStart w:id="24" w:name="_GoBack"/>
-      <w:bookmarkEnd w:id="24"/>
     </w:p>
     <w:p>
       <w:pPr>
@@ -2553,7 +2541,7 @@
           <w:ilvl w:val="0"/>
           <w:numId w:val="2"/>
         </w:numPr>
-        <w:spacing w:before="0" w:beforeAutospacing="0" w:after="0" w:afterAutospacing="0" w:line="360" w:lineRule="auto"/>
+        <w:spacing w:before="240" w:beforeAutospacing="0" w:after="0" w:afterAutospacing="0" w:line="360" w:lineRule="auto"/>
         <w:ind w:left="0" w:hanging="284"/>
         <w:jc w:val="both"/>
         <w:rPr>
@@ -2561,20 +2549,18 @@
           <w:bCs w:val="0"/>
           <w:sz w:val="24"/>
           <w:szCs w:val="24"/>
-          <w:highlight w:val="yellow"/>
-        </w:rPr>
-      </w:pPr>
-      <w:commentRangeStart w:id="25"/>
+        </w:rPr>
+      </w:pPr>
+      <w:commentRangeStart w:id="24"/>
       <w:r>
         <w:rPr>
           <w:bCs w:val="0"/>
           <w:sz w:val="24"/>
           <w:szCs w:val="24"/>
-          <w:highlight w:val="yellow"/>
         </w:rPr>
         <w:t>DISEÑO TEORICO</w:t>
       </w:r>
-      <w:commentRangeEnd w:id="25"/>
+      <w:commentRangeEnd w:id="24"/>
       <w:r>
         <w:rPr>
           <w:rStyle w:val="Refdecomentario"/>
@@ -2584,8 +2570,1772 @@
           <w:kern w:val="0"/>
           <w:lang w:eastAsia="en-US"/>
         </w:rPr>
-        <w:commentReference w:id="25"/>
-      </w:r>
+        <w:commentReference w:id="24"/>
+      </w:r>
+    </w:p>
+    <w:p>
+      <w:pPr>
+        <w:pStyle w:val="Ttulo3"/>
+        <w:numPr>
+          <w:ilvl w:val="1"/>
+          <w:numId w:val="2"/>
+        </w:numPr>
+        <w:spacing w:after="240" w:line="360" w:lineRule="auto"/>
+        <w:ind w:left="426" w:hanging="426"/>
+        <w:rPr>
+          <w:rFonts w:ascii="Times New Roman" w:hAnsi="Times New Roman" w:cs="Times New Roman"/>
+          <w:color w:val="auto"/>
+        </w:rPr>
+      </w:pPr>
+      <w:r>
+        <w:rPr>
+          <w:rFonts w:ascii="Times New Roman" w:hAnsi="Times New Roman" w:cs="Times New Roman"/>
+          <w:color w:val="auto"/>
+        </w:rPr>
+        <w:t>ANTECEDENTES</w:t>
+      </w:r>
+    </w:p>
+    <w:p>
+      <w:pPr>
+        <w:spacing w:after="0" w:line="360" w:lineRule="auto"/>
+        <w:ind w:left="426"/>
+        <w:jc w:val="both"/>
+        <w:rPr>
+          <w:rFonts w:ascii="Times New Roman" w:eastAsia="Arial Unicode MS" w:hAnsi="Times New Roman"/>
+          <w:lang w:val="es-PE"/>
+        </w:rPr>
+      </w:pPr>
+      <w:r>
+        <w:rPr>
+          <w:rFonts w:ascii="Times New Roman" w:eastAsia="Arial Unicode MS" w:hAnsi="Times New Roman"/>
+          <w:lang w:val="es-PE"/>
+        </w:rPr>
+        <w:t>Por ser este un estudio que se desarrolla sobre un problema específico no encontramos investigaciones aplicadas a la misma problemática que aquí abordamos, sin embargo, si mencionaremos algunas investigaciones que presentan conceptos genéricos y/o relacionados y de los cuales nos apoyamos en esta investigación. A continuación, presentamos las fichas técnicas de tales investigaciones</w:t>
+      </w:r>
+      <w:r>
+        <w:rPr>
+          <w:rFonts w:ascii="Times New Roman" w:eastAsia="Arial Unicode MS" w:hAnsi="Times New Roman"/>
+          <w:lang w:val="es-PE"/>
+        </w:rPr>
+        <w:t>.</w:t>
+      </w:r>
+    </w:p>
+    <w:p>
+      <w:pPr>
+        <w:spacing w:after="0" w:line="360" w:lineRule="auto"/>
+        <w:ind w:left="426"/>
+        <w:jc w:val="both"/>
+        <w:rPr>
+          <w:rFonts w:ascii="Times New Roman" w:eastAsia="Arial Unicode MS" w:hAnsi="Times New Roman"/>
+          <w:lang w:val="es-PE"/>
+        </w:rPr>
+      </w:pPr>
+    </w:p>
+    <w:tbl>
+      <w:tblPr>
+        <w:tblStyle w:val="Tablaconcuadrcula"/>
+        <w:tblW w:w="0" w:type="auto"/>
+        <w:tblInd w:w="426" w:type="dxa"/>
+        <w:tblLook w:val="04A0" w:firstRow="1" w:lastRow="0" w:firstColumn="1" w:lastColumn="0" w:noHBand="0" w:noVBand="1"/>
+      </w:tblPr>
+      <w:tblGrid>
+        <w:gridCol w:w="2688"/>
+        <w:gridCol w:w="5380"/>
+      </w:tblGrid>
+      <w:tr>
+        <w:tc>
+          <w:tcPr>
+            <w:tcW w:w="2688" w:type="dxa"/>
+            <w:vAlign w:val="center"/>
+          </w:tcPr>
+          <w:p>
+            <w:pPr>
+              <w:autoSpaceDE w:val="0"/>
+              <w:autoSpaceDN w:val="0"/>
+              <w:adjustRightInd w:val="0"/>
+              <w:spacing w:after="100" w:afterAutospacing="1" w:line="240" w:lineRule="auto"/>
+              <w:rPr>
+                <w:rFonts w:ascii="Times New Roman" w:eastAsia="Arial Unicode MS" w:hAnsi="Times New Roman"/>
+                <w:color w:val="000000"/>
+              </w:rPr>
+            </w:pPr>
+            <w:r>
+              <w:rPr>
+                <w:rFonts w:ascii="Times New Roman" w:eastAsia="Arial Unicode MS" w:hAnsi="Times New Roman"/>
+                <w:color w:val="000000"/>
+              </w:rPr>
+              <w:t>TÍTULO</w:t>
+            </w:r>
+          </w:p>
+        </w:tc>
+        <w:tc>
+          <w:tcPr>
+            <w:tcW w:w="5380" w:type="dxa"/>
+            <w:vAlign w:val="center"/>
+          </w:tcPr>
+          <w:p>
+            <w:pPr>
+              <w:spacing w:after="0" w:line="360" w:lineRule="auto"/>
+              <w:jc w:val="both"/>
+              <w:rPr>
+                <w:rFonts w:ascii="Times New Roman" w:eastAsia="Arial Unicode MS" w:hAnsi="Times New Roman"/>
+                <w:lang w:val="es-PE"/>
+              </w:rPr>
+            </w:pPr>
+          </w:p>
+        </w:tc>
+      </w:tr>
+      <w:tr>
+        <w:tc>
+          <w:tcPr>
+            <w:tcW w:w="2688" w:type="dxa"/>
+            <w:vAlign w:val="center"/>
+          </w:tcPr>
+          <w:p>
+            <w:pPr>
+              <w:autoSpaceDE w:val="0"/>
+              <w:autoSpaceDN w:val="0"/>
+              <w:adjustRightInd w:val="0"/>
+              <w:spacing w:after="100" w:afterAutospacing="1" w:line="240" w:lineRule="auto"/>
+              <w:rPr>
+                <w:rFonts w:ascii="Times New Roman" w:eastAsia="Arial Unicode MS" w:hAnsi="Times New Roman"/>
+                <w:color w:val="000000"/>
+              </w:rPr>
+            </w:pPr>
+            <w:r>
+              <w:rPr>
+                <w:rFonts w:ascii="Times New Roman" w:eastAsia="Arial Unicode MS" w:hAnsi="Times New Roman"/>
+                <w:color w:val="000000"/>
+              </w:rPr>
+              <w:t>UNIVERSIDAD</w:t>
+            </w:r>
+          </w:p>
+        </w:tc>
+        <w:tc>
+          <w:tcPr>
+            <w:tcW w:w="5380" w:type="dxa"/>
+            <w:vAlign w:val="center"/>
+          </w:tcPr>
+          <w:p>
+            <w:pPr>
+              <w:spacing w:after="0" w:line="360" w:lineRule="auto"/>
+              <w:jc w:val="both"/>
+              <w:rPr>
+                <w:rFonts w:ascii="Times New Roman" w:eastAsia="Arial Unicode MS" w:hAnsi="Times New Roman"/>
+                <w:lang w:val="es-PE"/>
+              </w:rPr>
+            </w:pPr>
+          </w:p>
+        </w:tc>
+      </w:tr>
+      <w:tr>
+        <w:tc>
+          <w:tcPr>
+            <w:tcW w:w="2688" w:type="dxa"/>
+            <w:vAlign w:val="center"/>
+          </w:tcPr>
+          <w:p>
+            <w:pPr>
+              <w:autoSpaceDE w:val="0"/>
+              <w:autoSpaceDN w:val="0"/>
+              <w:adjustRightInd w:val="0"/>
+              <w:spacing w:after="100" w:afterAutospacing="1" w:line="240" w:lineRule="auto"/>
+              <w:rPr>
+                <w:rFonts w:ascii="Times New Roman" w:eastAsia="Arial Unicode MS" w:hAnsi="Times New Roman"/>
+                <w:color w:val="000000"/>
+              </w:rPr>
+            </w:pPr>
+            <w:r>
+              <w:rPr>
+                <w:rFonts w:ascii="Times New Roman" w:eastAsia="Arial Unicode MS" w:hAnsi="Times New Roman"/>
+                <w:color w:val="000000"/>
+              </w:rPr>
+              <w:t>FECHA DE PUBLICACIÓN</w:t>
+            </w:r>
+          </w:p>
+        </w:tc>
+        <w:tc>
+          <w:tcPr>
+            <w:tcW w:w="5380" w:type="dxa"/>
+            <w:vAlign w:val="center"/>
+          </w:tcPr>
+          <w:p>
+            <w:pPr>
+              <w:spacing w:after="0" w:line="360" w:lineRule="auto"/>
+              <w:jc w:val="both"/>
+              <w:rPr>
+                <w:rFonts w:ascii="Times New Roman" w:eastAsia="Arial Unicode MS" w:hAnsi="Times New Roman"/>
+                <w:lang w:val="es-PE"/>
+              </w:rPr>
+            </w:pPr>
+          </w:p>
+        </w:tc>
+      </w:tr>
+      <w:tr>
+        <w:tc>
+          <w:tcPr>
+            <w:tcW w:w="2688" w:type="dxa"/>
+            <w:vAlign w:val="center"/>
+          </w:tcPr>
+          <w:p>
+            <w:pPr>
+              <w:autoSpaceDE w:val="0"/>
+              <w:autoSpaceDN w:val="0"/>
+              <w:adjustRightInd w:val="0"/>
+              <w:spacing w:after="100" w:afterAutospacing="1" w:line="240" w:lineRule="auto"/>
+              <w:rPr>
+                <w:rFonts w:ascii="Times New Roman" w:eastAsia="Arial Unicode MS" w:hAnsi="Times New Roman"/>
+                <w:color w:val="000000"/>
+              </w:rPr>
+            </w:pPr>
+            <w:r>
+              <w:rPr>
+                <w:rFonts w:ascii="Times New Roman" w:eastAsia="Arial Unicode MS" w:hAnsi="Times New Roman"/>
+                <w:color w:val="000000"/>
+              </w:rPr>
+              <w:t>AUTOR(ES)</w:t>
+            </w:r>
+          </w:p>
+        </w:tc>
+        <w:tc>
+          <w:tcPr>
+            <w:tcW w:w="5380" w:type="dxa"/>
+            <w:vAlign w:val="center"/>
+          </w:tcPr>
+          <w:p>
+            <w:pPr>
+              <w:spacing w:after="0" w:line="360" w:lineRule="auto"/>
+              <w:jc w:val="both"/>
+              <w:rPr>
+                <w:rFonts w:ascii="Times New Roman" w:eastAsia="Arial Unicode MS" w:hAnsi="Times New Roman"/>
+                <w:lang w:val="es-PE"/>
+              </w:rPr>
+            </w:pPr>
+          </w:p>
+        </w:tc>
+      </w:tr>
+      <w:tr>
+        <w:tc>
+          <w:tcPr>
+            <w:tcW w:w="2688" w:type="dxa"/>
+            <w:vAlign w:val="center"/>
+          </w:tcPr>
+          <w:p>
+            <w:pPr>
+              <w:autoSpaceDE w:val="0"/>
+              <w:autoSpaceDN w:val="0"/>
+              <w:adjustRightInd w:val="0"/>
+              <w:spacing w:after="100" w:afterAutospacing="1" w:line="240" w:lineRule="auto"/>
+              <w:rPr>
+                <w:rFonts w:ascii="Times New Roman" w:eastAsia="Arial Unicode MS" w:hAnsi="Times New Roman"/>
+                <w:color w:val="000000"/>
+              </w:rPr>
+            </w:pPr>
+            <w:r>
+              <w:rPr>
+                <w:rFonts w:ascii="Times New Roman" w:eastAsia="Arial Unicode MS" w:hAnsi="Times New Roman"/>
+                <w:color w:val="000000"/>
+              </w:rPr>
+              <w:t>URI</w:t>
+            </w:r>
+          </w:p>
+        </w:tc>
+        <w:tc>
+          <w:tcPr>
+            <w:tcW w:w="5380" w:type="dxa"/>
+            <w:vAlign w:val="center"/>
+          </w:tcPr>
+          <w:p>
+            <w:pPr>
+              <w:spacing w:after="0" w:line="360" w:lineRule="auto"/>
+              <w:jc w:val="both"/>
+              <w:rPr>
+                <w:rFonts w:ascii="Times New Roman" w:eastAsia="Arial Unicode MS" w:hAnsi="Times New Roman"/>
+                <w:lang w:val="es-PE"/>
+              </w:rPr>
+            </w:pPr>
+          </w:p>
+        </w:tc>
+      </w:tr>
+      <w:tr>
+        <w:tc>
+          <w:tcPr>
+            <w:tcW w:w="2688" w:type="dxa"/>
+            <w:vAlign w:val="center"/>
+          </w:tcPr>
+          <w:p>
+            <w:pPr>
+              <w:autoSpaceDE w:val="0"/>
+              <w:autoSpaceDN w:val="0"/>
+              <w:adjustRightInd w:val="0"/>
+              <w:spacing w:after="100" w:afterAutospacing="1" w:line="240" w:lineRule="auto"/>
+              <w:rPr>
+                <w:rFonts w:ascii="Times New Roman" w:eastAsia="Arial Unicode MS" w:hAnsi="Times New Roman"/>
+                <w:color w:val="000000"/>
+              </w:rPr>
+            </w:pPr>
+            <w:r>
+              <w:rPr>
+                <w:rFonts w:ascii="Times New Roman" w:eastAsia="Arial Unicode MS" w:hAnsi="Times New Roman"/>
+                <w:color w:val="000000"/>
+              </w:rPr>
+              <w:t>RESUMEN</w:t>
+            </w:r>
+          </w:p>
+        </w:tc>
+        <w:tc>
+          <w:tcPr>
+            <w:tcW w:w="5380" w:type="dxa"/>
+            <w:vAlign w:val="center"/>
+          </w:tcPr>
+          <w:p>
+            <w:pPr>
+              <w:spacing w:after="0" w:line="360" w:lineRule="auto"/>
+              <w:jc w:val="both"/>
+              <w:rPr>
+                <w:rFonts w:ascii="Times New Roman" w:eastAsia="Arial Unicode MS" w:hAnsi="Times New Roman"/>
+                <w:lang w:val="es-PE"/>
+              </w:rPr>
+            </w:pPr>
+          </w:p>
+        </w:tc>
+      </w:tr>
+      <w:tr>
+        <w:tc>
+          <w:tcPr>
+            <w:tcW w:w="2688" w:type="dxa"/>
+            <w:vAlign w:val="center"/>
+          </w:tcPr>
+          <w:p>
+            <w:pPr>
+              <w:autoSpaceDE w:val="0"/>
+              <w:autoSpaceDN w:val="0"/>
+              <w:adjustRightInd w:val="0"/>
+              <w:spacing w:after="100" w:afterAutospacing="1" w:line="240" w:lineRule="auto"/>
+              <w:rPr>
+                <w:rFonts w:ascii="Times New Roman" w:eastAsia="Arial Unicode MS" w:hAnsi="Times New Roman"/>
+                <w:color w:val="000000"/>
+              </w:rPr>
+            </w:pPr>
+            <w:r>
+              <w:rPr>
+                <w:rFonts w:ascii="Times New Roman" w:eastAsia="Arial Unicode MS" w:hAnsi="Times New Roman"/>
+                <w:color w:val="000000"/>
+              </w:rPr>
+              <w:t>ANÁLISIS DE RELACIÓN CON LA PRESENTE INVESTIGACIÓN</w:t>
+            </w:r>
+          </w:p>
+        </w:tc>
+        <w:tc>
+          <w:tcPr>
+            <w:tcW w:w="5380" w:type="dxa"/>
+            <w:vAlign w:val="center"/>
+          </w:tcPr>
+          <w:p>
+            <w:pPr>
+              <w:spacing w:after="0" w:line="360" w:lineRule="auto"/>
+              <w:jc w:val="both"/>
+              <w:rPr>
+                <w:rFonts w:ascii="Times New Roman" w:eastAsia="Arial Unicode MS" w:hAnsi="Times New Roman"/>
+                <w:lang w:val="es-PE"/>
+              </w:rPr>
+            </w:pPr>
+          </w:p>
+        </w:tc>
+      </w:tr>
+    </w:tbl>
+    <w:p>
+      <w:pPr>
+        <w:spacing w:after="0" w:line="360" w:lineRule="auto"/>
+        <w:ind w:left="426"/>
+        <w:jc w:val="both"/>
+        <w:rPr>
+          <w:rFonts w:ascii="Times New Roman" w:eastAsia="Arial Unicode MS" w:hAnsi="Times New Roman"/>
+          <w:lang w:val="es-PE"/>
+        </w:rPr>
+      </w:pPr>
+    </w:p>
+    <w:tbl>
+      <w:tblPr>
+        <w:tblStyle w:val="Tablaconcuadrcula"/>
+        <w:tblW w:w="0" w:type="auto"/>
+        <w:tblInd w:w="426" w:type="dxa"/>
+        <w:tblLook w:val="04A0" w:firstRow="1" w:lastRow="0" w:firstColumn="1" w:lastColumn="0" w:noHBand="0" w:noVBand="1"/>
+      </w:tblPr>
+      <w:tblGrid>
+        <w:gridCol w:w="2688"/>
+        <w:gridCol w:w="5380"/>
+      </w:tblGrid>
+      <w:tr>
+        <w:tc>
+          <w:tcPr>
+            <w:tcW w:w="2688" w:type="dxa"/>
+            <w:vAlign w:val="center"/>
+          </w:tcPr>
+          <w:p>
+            <w:pPr>
+              <w:autoSpaceDE w:val="0"/>
+              <w:autoSpaceDN w:val="0"/>
+              <w:adjustRightInd w:val="0"/>
+              <w:spacing w:after="100" w:afterAutospacing="1" w:line="240" w:lineRule="auto"/>
+              <w:rPr>
+                <w:rFonts w:ascii="Times New Roman" w:eastAsia="Arial Unicode MS" w:hAnsi="Times New Roman"/>
+                <w:color w:val="000000"/>
+              </w:rPr>
+            </w:pPr>
+            <w:r>
+              <w:rPr>
+                <w:rFonts w:ascii="Times New Roman" w:eastAsia="Arial Unicode MS" w:hAnsi="Times New Roman"/>
+                <w:color w:val="000000"/>
+              </w:rPr>
+              <w:t>TÍTULO</w:t>
+            </w:r>
+          </w:p>
+        </w:tc>
+        <w:tc>
+          <w:tcPr>
+            <w:tcW w:w="5380" w:type="dxa"/>
+            <w:vAlign w:val="center"/>
+          </w:tcPr>
+          <w:p>
+            <w:pPr>
+              <w:spacing w:after="0" w:line="360" w:lineRule="auto"/>
+              <w:jc w:val="both"/>
+              <w:rPr>
+                <w:rFonts w:ascii="Times New Roman" w:eastAsia="Arial Unicode MS" w:hAnsi="Times New Roman"/>
+                <w:lang w:val="es-PE"/>
+              </w:rPr>
+            </w:pPr>
+          </w:p>
+        </w:tc>
+      </w:tr>
+      <w:tr>
+        <w:tc>
+          <w:tcPr>
+            <w:tcW w:w="2688" w:type="dxa"/>
+            <w:vAlign w:val="center"/>
+          </w:tcPr>
+          <w:p>
+            <w:pPr>
+              <w:autoSpaceDE w:val="0"/>
+              <w:autoSpaceDN w:val="0"/>
+              <w:adjustRightInd w:val="0"/>
+              <w:spacing w:after="100" w:afterAutospacing="1" w:line="240" w:lineRule="auto"/>
+              <w:rPr>
+                <w:rFonts w:ascii="Times New Roman" w:eastAsia="Arial Unicode MS" w:hAnsi="Times New Roman"/>
+                <w:color w:val="000000"/>
+              </w:rPr>
+            </w:pPr>
+            <w:r>
+              <w:rPr>
+                <w:rFonts w:ascii="Times New Roman" w:eastAsia="Arial Unicode MS" w:hAnsi="Times New Roman"/>
+                <w:color w:val="000000"/>
+              </w:rPr>
+              <w:t>UNIVERSIDAD</w:t>
+            </w:r>
+          </w:p>
+        </w:tc>
+        <w:tc>
+          <w:tcPr>
+            <w:tcW w:w="5380" w:type="dxa"/>
+            <w:vAlign w:val="center"/>
+          </w:tcPr>
+          <w:p>
+            <w:pPr>
+              <w:spacing w:after="0" w:line="360" w:lineRule="auto"/>
+              <w:jc w:val="both"/>
+              <w:rPr>
+                <w:rFonts w:ascii="Times New Roman" w:eastAsia="Arial Unicode MS" w:hAnsi="Times New Roman"/>
+                <w:lang w:val="es-PE"/>
+              </w:rPr>
+            </w:pPr>
+          </w:p>
+        </w:tc>
+      </w:tr>
+      <w:tr>
+        <w:tc>
+          <w:tcPr>
+            <w:tcW w:w="2688" w:type="dxa"/>
+            <w:vAlign w:val="center"/>
+          </w:tcPr>
+          <w:p>
+            <w:pPr>
+              <w:autoSpaceDE w:val="0"/>
+              <w:autoSpaceDN w:val="0"/>
+              <w:adjustRightInd w:val="0"/>
+              <w:spacing w:after="100" w:afterAutospacing="1" w:line="240" w:lineRule="auto"/>
+              <w:rPr>
+                <w:rFonts w:ascii="Times New Roman" w:eastAsia="Arial Unicode MS" w:hAnsi="Times New Roman"/>
+                <w:color w:val="000000"/>
+              </w:rPr>
+            </w:pPr>
+            <w:r>
+              <w:rPr>
+                <w:rFonts w:ascii="Times New Roman" w:eastAsia="Arial Unicode MS" w:hAnsi="Times New Roman"/>
+                <w:color w:val="000000"/>
+              </w:rPr>
+              <w:t>FECHA DE PUBLICACIÓN</w:t>
+            </w:r>
+          </w:p>
+        </w:tc>
+        <w:tc>
+          <w:tcPr>
+            <w:tcW w:w="5380" w:type="dxa"/>
+            <w:vAlign w:val="center"/>
+          </w:tcPr>
+          <w:p>
+            <w:pPr>
+              <w:spacing w:after="0" w:line="360" w:lineRule="auto"/>
+              <w:jc w:val="both"/>
+              <w:rPr>
+                <w:rFonts w:ascii="Times New Roman" w:eastAsia="Arial Unicode MS" w:hAnsi="Times New Roman"/>
+                <w:lang w:val="es-PE"/>
+              </w:rPr>
+            </w:pPr>
+          </w:p>
+        </w:tc>
+      </w:tr>
+      <w:tr>
+        <w:tc>
+          <w:tcPr>
+            <w:tcW w:w="2688" w:type="dxa"/>
+            <w:vAlign w:val="center"/>
+          </w:tcPr>
+          <w:p>
+            <w:pPr>
+              <w:autoSpaceDE w:val="0"/>
+              <w:autoSpaceDN w:val="0"/>
+              <w:adjustRightInd w:val="0"/>
+              <w:spacing w:after="100" w:afterAutospacing="1" w:line="240" w:lineRule="auto"/>
+              <w:rPr>
+                <w:rFonts w:ascii="Times New Roman" w:eastAsia="Arial Unicode MS" w:hAnsi="Times New Roman"/>
+                <w:color w:val="000000"/>
+              </w:rPr>
+            </w:pPr>
+            <w:r>
+              <w:rPr>
+                <w:rFonts w:ascii="Times New Roman" w:eastAsia="Arial Unicode MS" w:hAnsi="Times New Roman"/>
+                <w:color w:val="000000"/>
+              </w:rPr>
+              <w:t>AUTOR(ES)</w:t>
+            </w:r>
+          </w:p>
+        </w:tc>
+        <w:tc>
+          <w:tcPr>
+            <w:tcW w:w="5380" w:type="dxa"/>
+            <w:vAlign w:val="center"/>
+          </w:tcPr>
+          <w:p>
+            <w:pPr>
+              <w:spacing w:after="0" w:line="360" w:lineRule="auto"/>
+              <w:jc w:val="both"/>
+              <w:rPr>
+                <w:rFonts w:ascii="Times New Roman" w:eastAsia="Arial Unicode MS" w:hAnsi="Times New Roman"/>
+                <w:lang w:val="es-PE"/>
+              </w:rPr>
+            </w:pPr>
+          </w:p>
+        </w:tc>
+      </w:tr>
+      <w:tr>
+        <w:tc>
+          <w:tcPr>
+            <w:tcW w:w="2688" w:type="dxa"/>
+            <w:vAlign w:val="center"/>
+          </w:tcPr>
+          <w:p>
+            <w:pPr>
+              <w:autoSpaceDE w:val="0"/>
+              <w:autoSpaceDN w:val="0"/>
+              <w:adjustRightInd w:val="0"/>
+              <w:spacing w:after="100" w:afterAutospacing="1" w:line="240" w:lineRule="auto"/>
+              <w:rPr>
+                <w:rFonts w:ascii="Times New Roman" w:eastAsia="Arial Unicode MS" w:hAnsi="Times New Roman"/>
+                <w:color w:val="000000"/>
+              </w:rPr>
+            </w:pPr>
+            <w:r>
+              <w:rPr>
+                <w:rFonts w:ascii="Times New Roman" w:eastAsia="Arial Unicode MS" w:hAnsi="Times New Roman"/>
+                <w:color w:val="000000"/>
+              </w:rPr>
+              <w:t>URI</w:t>
+            </w:r>
+          </w:p>
+        </w:tc>
+        <w:tc>
+          <w:tcPr>
+            <w:tcW w:w="5380" w:type="dxa"/>
+            <w:vAlign w:val="center"/>
+          </w:tcPr>
+          <w:p>
+            <w:pPr>
+              <w:spacing w:after="0" w:line="360" w:lineRule="auto"/>
+              <w:jc w:val="both"/>
+              <w:rPr>
+                <w:rFonts w:ascii="Times New Roman" w:eastAsia="Arial Unicode MS" w:hAnsi="Times New Roman"/>
+                <w:lang w:val="es-PE"/>
+              </w:rPr>
+            </w:pPr>
+          </w:p>
+        </w:tc>
+      </w:tr>
+      <w:tr>
+        <w:tc>
+          <w:tcPr>
+            <w:tcW w:w="2688" w:type="dxa"/>
+            <w:vAlign w:val="center"/>
+          </w:tcPr>
+          <w:p>
+            <w:pPr>
+              <w:autoSpaceDE w:val="0"/>
+              <w:autoSpaceDN w:val="0"/>
+              <w:adjustRightInd w:val="0"/>
+              <w:spacing w:after="100" w:afterAutospacing="1" w:line="240" w:lineRule="auto"/>
+              <w:rPr>
+                <w:rFonts w:ascii="Times New Roman" w:eastAsia="Arial Unicode MS" w:hAnsi="Times New Roman"/>
+                <w:color w:val="000000"/>
+              </w:rPr>
+            </w:pPr>
+            <w:r>
+              <w:rPr>
+                <w:rFonts w:ascii="Times New Roman" w:eastAsia="Arial Unicode MS" w:hAnsi="Times New Roman"/>
+                <w:color w:val="000000"/>
+              </w:rPr>
+              <w:t>RESUMEN</w:t>
+            </w:r>
+          </w:p>
+        </w:tc>
+        <w:tc>
+          <w:tcPr>
+            <w:tcW w:w="5380" w:type="dxa"/>
+            <w:vAlign w:val="center"/>
+          </w:tcPr>
+          <w:p>
+            <w:pPr>
+              <w:spacing w:after="0" w:line="360" w:lineRule="auto"/>
+              <w:jc w:val="both"/>
+              <w:rPr>
+                <w:rFonts w:ascii="Times New Roman" w:eastAsia="Arial Unicode MS" w:hAnsi="Times New Roman"/>
+                <w:lang w:val="es-PE"/>
+              </w:rPr>
+            </w:pPr>
+          </w:p>
+        </w:tc>
+      </w:tr>
+      <w:tr>
+        <w:tc>
+          <w:tcPr>
+            <w:tcW w:w="2688" w:type="dxa"/>
+            <w:vAlign w:val="center"/>
+          </w:tcPr>
+          <w:p>
+            <w:pPr>
+              <w:autoSpaceDE w:val="0"/>
+              <w:autoSpaceDN w:val="0"/>
+              <w:adjustRightInd w:val="0"/>
+              <w:spacing w:after="100" w:afterAutospacing="1" w:line="240" w:lineRule="auto"/>
+              <w:rPr>
+                <w:rFonts w:ascii="Times New Roman" w:eastAsia="Arial Unicode MS" w:hAnsi="Times New Roman"/>
+                <w:color w:val="000000"/>
+              </w:rPr>
+            </w:pPr>
+            <w:r>
+              <w:rPr>
+                <w:rFonts w:ascii="Times New Roman" w:eastAsia="Arial Unicode MS" w:hAnsi="Times New Roman"/>
+                <w:color w:val="000000"/>
+              </w:rPr>
+              <w:t>ANÁLISIS DE RELACIÓN CON LA PRESENTE INVESTIGACIÓN</w:t>
+            </w:r>
+          </w:p>
+        </w:tc>
+        <w:tc>
+          <w:tcPr>
+            <w:tcW w:w="5380" w:type="dxa"/>
+            <w:vAlign w:val="center"/>
+          </w:tcPr>
+          <w:p>
+            <w:pPr>
+              <w:spacing w:after="0" w:line="360" w:lineRule="auto"/>
+              <w:jc w:val="both"/>
+              <w:rPr>
+                <w:rFonts w:ascii="Times New Roman" w:eastAsia="Arial Unicode MS" w:hAnsi="Times New Roman"/>
+                <w:lang w:val="es-PE"/>
+              </w:rPr>
+            </w:pPr>
+          </w:p>
+        </w:tc>
+      </w:tr>
+    </w:tbl>
+    <w:p>
+      <w:pPr>
+        <w:spacing w:after="0" w:line="360" w:lineRule="auto"/>
+        <w:ind w:left="426"/>
+        <w:jc w:val="both"/>
+        <w:rPr>
+          <w:rFonts w:ascii="Times New Roman" w:eastAsia="Arial Unicode MS" w:hAnsi="Times New Roman"/>
+          <w:lang w:val="es-PE"/>
+        </w:rPr>
+      </w:pPr>
+    </w:p>
+    <w:tbl>
+      <w:tblPr>
+        <w:tblStyle w:val="Tablaconcuadrcula"/>
+        <w:tblW w:w="0" w:type="auto"/>
+        <w:tblInd w:w="426" w:type="dxa"/>
+        <w:tblLook w:val="04A0" w:firstRow="1" w:lastRow="0" w:firstColumn="1" w:lastColumn="0" w:noHBand="0" w:noVBand="1"/>
+      </w:tblPr>
+      <w:tblGrid>
+        <w:gridCol w:w="2688"/>
+        <w:gridCol w:w="5380"/>
+      </w:tblGrid>
+      <w:tr>
+        <w:tc>
+          <w:tcPr>
+            <w:tcW w:w="2688" w:type="dxa"/>
+            <w:vAlign w:val="center"/>
+          </w:tcPr>
+          <w:p>
+            <w:pPr>
+              <w:autoSpaceDE w:val="0"/>
+              <w:autoSpaceDN w:val="0"/>
+              <w:adjustRightInd w:val="0"/>
+              <w:spacing w:after="100" w:afterAutospacing="1" w:line="240" w:lineRule="auto"/>
+              <w:rPr>
+                <w:rFonts w:ascii="Times New Roman" w:eastAsia="Arial Unicode MS" w:hAnsi="Times New Roman"/>
+                <w:color w:val="000000"/>
+              </w:rPr>
+            </w:pPr>
+            <w:r>
+              <w:rPr>
+                <w:rFonts w:ascii="Times New Roman" w:eastAsia="Arial Unicode MS" w:hAnsi="Times New Roman"/>
+                <w:color w:val="000000"/>
+              </w:rPr>
+              <w:t>TÍTULO</w:t>
+            </w:r>
+          </w:p>
+        </w:tc>
+        <w:tc>
+          <w:tcPr>
+            <w:tcW w:w="5380" w:type="dxa"/>
+            <w:vAlign w:val="center"/>
+          </w:tcPr>
+          <w:p>
+            <w:pPr>
+              <w:spacing w:after="0" w:line="360" w:lineRule="auto"/>
+              <w:jc w:val="both"/>
+              <w:rPr>
+                <w:rFonts w:ascii="Times New Roman" w:eastAsia="Arial Unicode MS" w:hAnsi="Times New Roman"/>
+                <w:lang w:val="es-PE"/>
+              </w:rPr>
+            </w:pPr>
+          </w:p>
+        </w:tc>
+      </w:tr>
+      <w:tr>
+        <w:tc>
+          <w:tcPr>
+            <w:tcW w:w="2688" w:type="dxa"/>
+            <w:vAlign w:val="center"/>
+          </w:tcPr>
+          <w:p>
+            <w:pPr>
+              <w:autoSpaceDE w:val="0"/>
+              <w:autoSpaceDN w:val="0"/>
+              <w:adjustRightInd w:val="0"/>
+              <w:spacing w:after="100" w:afterAutospacing="1" w:line="240" w:lineRule="auto"/>
+              <w:rPr>
+                <w:rFonts w:ascii="Times New Roman" w:eastAsia="Arial Unicode MS" w:hAnsi="Times New Roman"/>
+                <w:color w:val="000000"/>
+              </w:rPr>
+            </w:pPr>
+            <w:r>
+              <w:rPr>
+                <w:rFonts w:ascii="Times New Roman" w:eastAsia="Arial Unicode MS" w:hAnsi="Times New Roman"/>
+                <w:color w:val="000000"/>
+              </w:rPr>
+              <w:t>UNIVERSIDAD</w:t>
+            </w:r>
+          </w:p>
+        </w:tc>
+        <w:tc>
+          <w:tcPr>
+            <w:tcW w:w="5380" w:type="dxa"/>
+            <w:vAlign w:val="center"/>
+          </w:tcPr>
+          <w:p>
+            <w:pPr>
+              <w:spacing w:after="0" w:line="360" w:lineRule="auto"/>
+              <w:jc w:val="both"/>
+              <w:rPr>
+                <w:rFonts w:ascii="Times New Roman" w:eastAsia="Arial Unicode MS" w:hAnsi="Times New Roman"/>
+                <w:lang w:val="es-PE"/>
+              </w:rPr>
+            </w:pPr>
+          </w:p>
+        </w:tc>
+      </w:tr>
+      <w:tr>
+        <w:tc>
+          <w:tcPr>
+            <w:tcW w:w="2688" w:type="dxa"/>
+            <w:vAlign w:val="center"/>
+          </w:tcPr>
+          <w:p>
+            <w:pPr>
+              <w:autoSpaceDE w:val="0"/>
+              <w:autoSpaceDN w:val="0"/>
+              <w:adjustRightInd w:val="0"/>
+              <w:spacing w:after="100" w:afterAutospacing="1" w:line="240" w:lineRule="auto"/>
+              <w:rPr>
+                <w:rFonts w:ascii="Times New Roman" w:eastAsia="Arial Unicode MS" w:hAnsi="Times New Roman"/>
+                <w:color w:val="000000"/>
+              </w:rPr>
+            </w:pPr>
+            <w:r>
+              <w:rPr>
+                <w:rFonts w:ascii="Times New Roman" w:eastAsia="Arial Unicode MS" w:hAnsi="Times New Roman"/>
+                <w:color w:val="000000"/>
+              </w:rPr>
+              <w:t>FECHA DE PUBLICACIÓN</w:t>
+            </w:r>
+          </w:p>
+        </w:tc>
+        <w:tc>
+          <w:tcPr>
+            <w:tcW w:w="5380" w:type="dxa"/>
+            <w:vAlign w:val="center"/>
+          </w:tcPr>
+          <w:p>
+            <w:pPr>
+              <w:spacing w:after="0" w:line="360" w:lineRule="auto"/>
+              <w:jc w:val="both"/>
+              <w:rPr>
+                <w:rFonts w:ascii="Times New Roman" w:eastAsia="Arial Unicode MS" w:hAnsi="Times New Roman"/>
+                <w:lang w:val="es-PE"/>
+              </w:rPr>
+            </w:pPr>
+          </w:p>
+        </w:tc>
+      </w:tr>
+      <w:tr>
+        <w:tc>
+          <w:tcPr>
+            <w:tcW w:w="2688" w:type="dxa"/>
+            <w:vAlign w:val="center"/>
+          </w:tcPr>
+          <w:p>
+            <w:pPr>
+              <w:autoSpaceDE w:val="0"/>
+              <w:autoSpaceDN w:val="0"/>
+              <w:adjustRightInd w:val="0"/>
+              <w:spacing w:after="100" w:afterAutospacing="1" w:line="240" w:lineRule="auto"/>
+              <w:rPr>
+                <w:rFonts w:ascii="Times New Roman" w:eastAsia="Arial Unicode MS" w:hAnsi="Times New Roman"/>
+                <w:color w:val="000000"/>
+              </w:rPr>
+            </w:pPr>
+            <w:r>
+              <w:rPr>
+                <w:rFonts w:ascii="Times New Roman" w:eastAsia="Arial Unicode MS" w:hAnsi="Times New Roman"/>
+                <w:color w:val="000000"/>
+              </w:rPr>
+              <w:t>AUTOR(ES)</w:t>
+            </w:r>
+          </w:p>
+        </w:tc>
+        <w:tc>
+          <w:tcPr>
+            <w:tcW w:w="5380" w:type="dxa"/>
+            <w:vAlign w:val="center"/>
+          </w:tcPr>
+          <w:p>
+            <w:pPr>
+              <w:spacing w:after="0" w:line="360" w:lineRule="auto"/>
+              <w:jc w:val="both"/>
+              <w:rPr>
+                <w:rFonts w:ascii="Times New Roman" w:eastAsia="Arial Unicode MS" w:hAnsi="Times New Roman"/>
+                <w:lang w:val="es-PE"/>
+              </w:rPr>
+            </w:pPr>
+          </w:p>
+        </w:tc>
+      </w:tr>
+      <w:tr>
+        <w:tc>
+          <w:tcPr>
+            <w:tcW w:w="2688" w:type="dxa"/>
+            <w:vAlign w:val="center"/>
+          </w:tcPr>
+          <w:p>
+            <w:pPr>
+              <w:autoSpaceDE w:val="0"/>
+              <w:autoSpaceDN w:val="0"/>
+              <w:adjustRightInd w:val="0"/>
+              <w:spacing w:after="100" w:afterAutospacing="1" w:line="240" w:lineRule="auto"/>
+              <w:rPr>
+                <w:rFonts w:ascii="Times New Roman" w:eastAsia="Arial Unicode MS" w:hAnsi="Times New Roman"/>
+                <w:color w:val="000000"/>
+              </w:rPr>
+            </w:pPr>
+            <w:r>
+              <w:rPr>
+                <w:rFonts w:ascii="Times New Roman" w:eastAsia="Arial Unicode MS" w:hAnsi="Times New Roman"/>
+                <w:color w:val="000000"/>
+              </w:rPr>
+              <w:lastRenderedPageBreak/>
+              <w:t>URI</w:t>
+            </w:r>
+          </w:p>
+        </w:tc>
+        <w:tc>
+          <w:tcPr>
+            <w:tcW w:w="5380" w:type="dxa"/>
+            <w:vAlign w:val="center"/>
+          </w:tcPr>
+          <w:p>
+            <w:pPr>
+              <w:spacing w:after="0" w:line="360" w:lineRule="auto"/>
+              <w:jc w:val="both"/>
+              <w:rPr>
+                <w:rFonts w:ascii="Times New Roman" w:eastAsia="Arial Unicode MS" w:hAnsi="Times New Roman"/>
+                <w:lang w:val="es-PE"/>
+              </w:rPr>
+            </w:pPr>
+          </w:p>
+        </w:tc>
+      </w:tr>
+      <w:tr>
+        <w:tc>
+          <w:tcPr>
+            <w:tcW w:w="2688" w:type="dxa"/>
+            <w:vAlign w:val="center"/>
+          </w:tcPr>
+          <w:p>
+            <w:pPr>
+              <w:autoSpaceDE w:val="0"/>
+              <w:autoSpaceDN w:val="0"/>
+              <w:adjustRightInd w:val="0"/>
+              <w:spacing w:after="100" w:afterAutospacing="1" w:line="240" w:lineRule="auto"/>
+              <w:rPr>
+                <w:rFonts w:ascii="Times New Roman" w:eastAsia="Arial Unicode MS" w:hAnsi="Times New Roman"/>
+                <w:color w:val="000000"/>
+              </w:rPr>
+            </w:pPr>
+            <w:r>
+              <w:rPr>
+                <w:rFonts w:ascii="Times New Roman" w:eastAsia="Arial Unicode MS" w:hAnsi="Times New Roman"/>
+                <w:color w:val="000000"/>
+              </w:rPr>
+              <w:t>RESUMEN</w:t>
+            </w:r>
+          </w:p>
+        </w:tc>
+        <w:tc>
+          <w:tcPr>
+            <w:tcW w:w="5380" w:type="dxa"/>
+            <w:vAlign w:val="center"/>
+          </w:tcPr>
+          <w:p>
+            <w:pPr>
+              <w:spacing w:after="0" w:line="360" w:lineRule="auto"/>
+              <w:jc w:val="both"/>
+              <w:rPr>
+                <w:rFonts w:ascii="Times New Roman" w:eastAsia="Arial Unicode MS" w:hAnsi="Times New Roman"/>
+                <w:lang w:val="es-PE"/>
+              </w:rPr>
+            </w:pPr>
+          </w:p>
+        </w:tc>
+      </w:tr>
+      <w:tr>
+        <w:tc>
+          <w:tcPr>
+            <w:tcW w:w="2688" w:type="dxa"/>
+            <w:vAlign w:val="center"/>
+          </w:tcPr>
+          <w:p>
+            <w:pPr>
+              <w:autoSpaceDE w:val="0"/>
+              <w:autoSpaceDN w:val="0"/>
+              <w:adjustRightInd w:val="0"/>
+              <w:spacing w:after="100" w:afterAutospacing="1" w:line="240" w:lineRule="auto"/>
+              <w:rPr>
+                <w:rFonts w:ascii="Times New Roman" w:eastAsia="Arial Unicode MS" w:hAnsi="Times New Roman"/>
+                <w:color w:val="000000"/>
+              </w:rPr>
+            </w:pPr>
+            <w:r>
+              <w:rPr>
+                <w:rFonts w:ascii="Times New Roman" w:eastAsia="Arial Unicode MS" w:hAnsi="Times New Roman"/>
+                <w:color w:val="000000"/>
+              </w:rPr>
+              <w:t>ANÁLISIS DE RELACIÓN CON LA PRESENTE INVESTIGACIÓN</w:t>
+            </w:r>
+          </w:p>
+        </w:tc>
+        <w:tc>
+          <w:tcPr>
+            <w:tcW w:w="5380" w:type="dxa"/>
+            <w:vAlign w:val="center"/>
+          </w:tcPr>
+          <w:p>
+            <w:pPr>
+              <w:spacing w:after="0" w:line="360" w:lineRule="auto"/>
+              <w:jc w:val="both"/>
+              <w:rPr>
+                <w:rFonts w:ascii="Times New Roman" w:eastAsia="Arial Unicode MS" w:hAnsi="Times New Roman"/>
+                <w:lang w:val="es-PE"/>
+              </w:rPr>
+            </w:pPr>
+          </w:p>
+        </w:tc>
+      </w:tr>
+    </w:tbl>
+    <w:p>
+      <w:pPr>
+        <w:spacing w:after="0" w:line="360" w:lineRule="auto"/>
+        <w:ind w:left="426"/>
+        <w:jc w:val="both"/>
+        <w:rPr>
+          <w:rFonts w:ascii="Times New Roman" w:eastAsia="Arial Unicode MS" w:hAnsi="Times New Roman"/>
+          <w:lang w:val="es-PE"/>
+        </w:rPr>
+      </w:pPr>
+    </w:p>
+    <w:tbl>
+      <w:tblPr>
+        <w:tblStyle w:val="Tablaconcuadrcula"/>
+        <w:tblW w:w="0" w:type="auto"/>
+        <w:tblInd w:w="426" w:type="dxa"/>
+        <w:tblLook w:val="04A0" w:firstRow="1" w:lastRow="0" w:firstColumn="1" w:lastColumn="0" w:noHBand="0" w:noVBand="1"/>
+      </w:tblPr>
+      <w:tblGrid>
+        <w:gridCol w:w="2688"/>
+        <w:gridCol w:w="5380"/>
+      </w:tblGrid>
+      <w:tr>
+        <w:tc>
+          <w:tcPr>
+            <w:tcW w:w="2688" w:type="dxa"/>
+            <w:vAlign w:val="center"/>
+          </w:tcPr>
+          <w:p>
+            <w:pPr>
+              <w:autoSpaceDE w:val="0"/>
+              <w:autoSpaceDN w:val="0"/>
+              <w:adjustRightInd w:val="0"/>
+              <w:spacing w:after="100" w:afterAutospacing="1" w:line="240" w:lineRule="auto"/>
+              <w:rPr>
+                <w:rFonts w:ascii="Times New Roman" w:eastAsia="Arial Unicode MS" w:hAnsi="Times New Roman"/>
+                <w:color w:val="000000"/>
+              </w:rPr>
+            </w:pPr>
+            <w:r>
+              <w:rPr>
+                <w:rFonts w:ascii="Times New Roman" w:eastAsia="Arial Unicode MS" w:hAnsi="Times New Roman"/>
+                <w:color w:val="000000"/>
+              </w:rPr>
+              <w:t>TÍTULO</w:t>
+            </w:r>
+          </w:p>
+        </w:tc>
+        <w:tc>
+          <w:tcPr>
+            <w:tcW w:w="5380" w:type="dxa"/>
+            <w:vAlign w:val="center"/>
+          </w:tcPr>
+          <w:p>
+            <w:pPr>
+              <w:spacing w:after="0" w:line="360" w:lineRule="auto"/>
+              <w:jc w:val="both"/>
+              <w:rPr>
+                <w:rFonts w:ascii="Times New Roman" w:eastAsia="Arial Unicode MS" w:hAnsi="Times New Roman"/>
+                <w:lang w:val="es-PE"/>
+              </w:rPr>
+            </w:pPr>
+          </w:p>
+        </w:tc>
+      </w:tr>
+      <w:tr>
+        <w:tc>
+          <w:tcPr>
+            <w:tcW w:w="2688" w:type="dxa"/>
+            <w:vAlign w:val="center"/>
+          </w:tcPr>
+          <w:p>
+            <w:pPr>
+              <w:autoSpaceDE w:val="0"/>
+              <w:autoSpaceDN w:val="0"/>
+              <w:adjustRightInd w:val="0"/>
+              <w:spacing w:after="100" w:afterAutospacing="1" w:line="240" w:lineRule="auto"/>
+              <w:rPr>
+                <w:rFonts w:ascii="Times New Roman" w:eastAsia="Arial Unicode MS" w:hAnsi="Times New Roman"/>
+                <w:color w:val="000000"/>
+              </w:rPr>
+            </w:pPr>
+            <w:r>
+              <w:rPr>
+                <w:rFonts w:ascii="Times New Roman" w:eastAsia="Arial Unicode MS" w:hAnsi="Times New Roman"/>
+                <w:color w:val="000000"/>
+              </w:rPr>
+              <w:t>UNIVERSIDAD</w:t>
+            </w:r>
+          </w:p>
+        </w:tc>
+        <w:tc>
+          <w:tcPr>
+            <w:tcW w:w="5380" w:type="dxa"/>
+            <w:vAlign w:val="center"/>
+          </w:tcPr>
+          <w:p>
+            <w:pPr>
+              <w:spacing w:after="0" w:line="360" w:lineRule="auto"/>
+              <w:jc w:val="both"/>
+              <w:rPr>
+                <w:rFonts w:ascii="Times New Roman" w:eastAsia="Arial Unicode MS" w:hAnsi="Times New Roman"/>
+                <w:lang w:val="es-PE"/>
+              </w:rPr>
+            </w:pPr>
+          </w:p>
+        </w:tc>
+      </w:tr>
+      <w:tr>
+        <w:tc>
+          <w:tcPr>
+            <w:tcW w:w="2688" w:type="dxa"/>
+            <w:vAlign w:val="center"/>
+          </w:tcPr>
+          <w:p>
+            <w:pPr>
+              <w:autoSpaceDE w:val="0"/>
+              <w:autoSpaceDN w:val="0"/>
+              <w:adjustRightInd w:val="0"/>
+              <w:spacing w:after="100" w:afterAutospacing="1" w:line="240" w:lineRule="auto"/>
+              <w:rPr>
+                <w:rFonts w:ascii="Times New Roman" w:eastAsia="Arial Unicode MS" w:hAnsi="Times New Roman"/>
+                <w:color w:val="000000"/>
+              </w:rPr>
+            </w:pPr>
+            <w:r>
+              <w:rPr>
+                <w:rFonts w:ascii="Times New Roman" w:eastAsia="Arial Unicode MS" w:hAnsi="Times New Roman"/>
+                <w:color w:val="000000"/>
+              </w:rPr>
+              <w:t>FECHA DE PUBLICACIÓN</w:t>
+            </w:r>
+          </w:p>
+        </w:tc>
+        <w:tc>
+          <w:tcPr>
+            <w:tcW w:w="5380" w:type="dxa"/>
+            <w:vAlign w:val="center"/>
+          </w:tcPr>
+          <w:p>
+            <w:pPr>
+              <w:spacing w:after="0" w:line="360" w:lineRule="auto"/>
+              <w:jc w:val="both"/>
+              <w:rPr>
+                <w:rFonts w:ascii="Times New Roman" w:eastAsia="Arial Unicode MS" w:hAnsi="Times New Roman"/>
+                <w:lang w:val="es-PE"/>
+              </w:rPr>
+            </w:pPr>
+          </w:p>
+        </w:tc>
+      </w:tr>
+      <w:tr>
+        <w:tc>
+          <w:tcPr>
+            <w:tcW w:w="2688" w:type="dxa"/>
+            <w:vAlign w:val="center"/>
+          </w:tcPr>
+          <w:p>
+            <w:pPr>
+              <w:autoSpaceDE w:val="0"/>
+              <w:autoSpaceDN w:val="0"/>
+              <w:adjustRightInd w:val="0"/>
+              <w:spacing w:after="100" w:afterAutospacing="1" w:line="240" w:lineRule="auto"/>
+              <w:rPr>
+                <w:rFonts w:ascii="Times New Roman" w:eastAsia="Arial Unicode MS" w:hAnsi="Times New Roman"/>
+                <w:color w:val="000000"/>
+              </w:rPr>
+            </w:pPr>
+            <w:r>
+              <w:rPr>
+                <w:rFonts w:ascii="Times New Roman" w:eastAsia="Arial Unicode MS" w:hAnsi="Times New Roman"/>
+                <w:color w:val="000000"/>
+              </w:rPr>
+              <w:t>AUTOR(ES)</w:t>
+            </w:r>
+          </w:p>
+        </w:tc>
+        <w:tc>
+          <w:tcPr>
+            <w:tcW w:w="5380" w:type="dxa"/>
+            <w:vAlign w:val="center"/>
+          </w:tcPr>
+          <w:p>
+            <w:pPr>
+              <w:spacing w:after="0" w:line="360" w:lineRule="auto"/>
+              <w:jc w:val="both"/>
+              <w:rPr>
+                <w:rFonts w:ascii="Times New Roman" w:eastAsia="Arial Unicode MS" w:hAnsi="Times New Roman"/>
+                <w:lang w:val="es-PE"/>
+              </w:rPr>
+            </w:pPr>
+          </w:p>
+        </w:tc>
+      </w:tr>
+      <w:tr>
+        <w:tc>
+          <w:tcPr>
+            <w:tcW w:w="2688" w:type="dxa"/>
+            <w:vAlign w:val="center"/>
+          </w:tcPr>
+          <w:p>
+            <w:pPr>
+              <w:autoSpaceDE w:val="0"/>
+              <w:autoSpaceDN w:val="0"/>
+              <w:adjustRightInd w:val="0"/>
+              <w:spacing w:after="100" w:afterAutospacing="1" w:line="240" w:lineRule="auto"/>
+              <w:rPr>
+                <w:rFonts w:ascii="Times New Roman" w:eastAsia="Arial Unicode MS" w:hAnsi="Times New Roman"/>
+                <w:color w:val="000000"/>
+              </w:rPr>
+            </w:pPr>
+            <w:r>
+              <w:rPr>
+                <w:rFonts w:ascii="Times New Roman" w:eastAsia="Arial Unicode MS" w:hAnsi="Times New Roman"/>
+                <w:color w:val="000000"/>
+              </w:rPr>
+              <w:t>URI</w:t>
+            </w:r>
+          </w:p>
+        </w:tc>
+        <w:tc>
+          <w:tcPr>
+            <w:tcW w:w="5380" w:type="dxa"/>
+            <w:vAlign w:val="center"/>
+          </w:tcPr>
+          <w:p>
+            <w:pPr>
+              <w:spacing w:after="0" w:line="360" w:lineRule="auto"/>
+              <w:jc w:val="both"/>
+              <w:rPr>
+                <w:rFonts w:ascii="Times New Roman" w:eastAsia="Arial Unicode MS" w:hAnsi="Times New Roman"/>
+                <w:lang w:val="es-PE"/>
+              </w:rPr>
+            </w:pPr>
+          </w:p>
+        </w:tc>
+      </w:tr>
+      <w:tr>
+        <w:tc>
+          <w:tcPr>
+            <w:tcW w:w="2688" w:type="dxa"/>
+            <w:vAlign w:val="center"/>
+          </w:tcPr>
+          <w:p>
+            <w:pPr>
+              <w:autoSpaceDE w:val="0"/>
+              <w:autoSpaceDN w:val="0"/>
+              <w:adjustRightInd w:val="0"/>
+              <w:spacing w:after="100" w:afterAutospacing="1" w:line="240" w:lineRule="auto"/>
+              <w:rPr>
+                <w:rFonts w:ascii="Times New Roman" w:eastAsia="Arial Unicode MS" w:hAnsi="Times New Roman"/>
+                <w:color w:val="000000"/>
+              </w:rPr>
+            </w:pPr>
+            <w:r>
+              <w:rPr>
+                <w:rFonts w:ascii="Times New Roman" w:eastAsia="Arial Unicode MS" w:hAnsi="Times New Roman"/>
+                <w:color w:val="000000"/>
+              </w:rPr>
+              <w:t>RESUMEN</w:t>
+            </w:r>
+          </w:p>
+        </w:tc>
+        <w:tc>
+          <w:tcPr>
+            <w:tcW w:w="5380" w:type="dxa"/>
+            <w:vAlign w:val="center"/>
+          </w:tcPr>
+          <w:p>
+            <w:pPr>
+              <w:spacing w:after="0" w:line="360" w:lineRule="auto"/>
+              <w:jc w:val="both"/>
+              <w:rPr>
+                <w:rFonts w:ascii="Times New Roman" w:eastAsia="Arial Unicode MS" w:hAnsi="Times New Roman"/>
+                <w:lang w:val="es-PE"/>
+              </w:rPr>
+            </w:pPr>
+          </w:p>
+        </w:tc>
+      </w:tr>
+      <w:tr>
+        <w:tc>
+          <w:tcPr>
+            <w:tcW w:w="2688" w:type="dxa"/>
+            <w:vAlign w:val="center"/>
+          </w:tcPr>
+          <w:p>
+            <w:pPr>
+              <w:autoSpaceDE w:val="0"/>
+              <w:autoSpaceDN w:val="0"/>
+              <w:adjustRightInd w:val="0"/>
+              <w:spacing w:after="100" w:afterAutospacing="1" w:line="240" w:lineRule="auto"/>
+              <w:rPr>
+                <w:rFonts w:ascii="Times New Roman" w:eastAsia="Arial Unicode MS" w:hAnsi="Times New Roman"/>
+                <w:color w:val="000000"/>
+              </w:rPr>
+            </w:pPr>
+            <w:r>
+              <w:rPr>
+                <w:rFonts w:ascii="Times New Roman" w:eastAsia="Arial Unicode MS" w:hAnsi="Times New Roman"/>
+                <w:color w:val="000000"/>
+              </w:rPr>
+              <w:t>ANÁLISIS DE RELACIÓN CON LA PRESENTE INVESTIGACIÓN</w:t>
+            </w:r>
+          </w:p>
+        </w:tc>
+        <w:tc>
+          <w:tcPr>
+            <w:tcW w:w="5380" w:type="dxa"/>
+            <w:vAlign w:val="center"/>
+          </w:tcPr>
+          <w:p>
+            <w:pPr>
+              <w:spacing w:after="0" w:line="360" w:lineRule="auto"/>
+              <w:jc w:val="both"/>
+              <w:rPr>
+                <w:rFonts w:ascii="Times New Roman" w:eastAsia="Arial Unicode MS" w:hAnsi="Times New Roman"/>
+                <w:lang w:val="es-PE"/>
+              </w:rPr>
+            </w:pPr>
+          </w:p>
+        </w:tc>
+      </w:tr>
+    </w:tbl>
+    <w:p>
+      <w:pPr>
+        <w:spacing w:after="0" w:line="360" w:lineRule="auto"/>
+        <w:ind w:left="426"/>
+        <w:jc w:val="both"/>
+        <w:rPr>
+          <w:rFonts w:ascii="Times New Roman" w:eastAsia="Arial Unicode MS" w:hAnsi="Times New Roman"/>
+          <w:lang w:val="es-PE"/>
+        </w:rPr>
+      </w:pPr>
+      <w:bookmarkStart w:id="25" w:name="_GoBack"/>
+      <w:bookmarkEnd w:id="25"/>
+    </w:p>
+    <w:p>
+      <w:pPr>
+        <w:spacing w:after="0" w:line="360" w:lineRule="auto"/>
+        <w:ind w:left="426"/>
+        <w:jc w:val="both"/>
+        <w:rPr>
+          <w:rFonts w:ascii="Times New Roman" w:eastAsia="Arial Unicode MS" w:hAnsi="Times New Roman"/>
+          <w:lang w:val="es-PE"/>
+        </w:rPr>
+      </w:pPr>
+    </w:p>
+    <w:tbl>
+      <w:tblPr>
+        <w:tblStyle w:val="Tablaconcuadrcula"/>
+        <w:tblW w:w="0" w:type="auto"/>
+        <w:tblInd w:w="426" w:type="dxa"/>
+        <w:tblLook w:val="04A0" w:firstRow="1" w:lastRow="0" w:firstColumn="1" w:lastColumn="0" w:noHBand="0" w:noVBand="1"/>
+      </w:tblPr>
+      <w:tblGrid>
+        <w:gridCol w:w="2688"/>
+        <w:gridCol w:w="5380"/>
+      </w:tblGrid>
+      <w:tr>
+        <w:tc>
+          <w:tcPr>
+            <w:tcW w:w="2688" w:type="dxa"/>
+            <w:vAlign w:val="center"/>
+          </w:tcPr>
+          <w:p>
+            <w:pPr>
+              <w:autoSpaceDE w:val="0"/>
+              <w:autoSpaceDN w:val="0"/>
+              <w:adjustRightInd w:val="0"/>
+              <w:spacing w:after="100" w:afterAutospacing="1" w:line="240" w:lineRule="auto"/>
+              <w:rPr>
+                <w:rFonts w:ascii="Times New Roman" w:eastAsia="Arial Unicode MS" w:hAnsi="Times New Roman"/>
+                <w:color w:val="000000"/>
+              </w:rPr>
+            </w:pPr>
+            <w:r>
+              <w:rPr>
+                <w:rFonts w:ascii="Times New Roman" w:eastAsia="Arial Unicode MS" w:hAnsi="Times New Roman"/>
+                <w:color w:val="000000"/>
+              </w:rPr>
+              <w:t>TÍTULO</w:t>
+            </w:r>
+          </w:p>
+        </w:tc>
+        <w:tc>
+          <w:tcPr>
+            <w:tcW w:w="5380" w:type="dxa"/>
+            <w:vAlign w:val="center"/>
+          </w:tcPr>
+          <w:p>
+            <w:pPr>
+              <w:spacing w:after="0" w:line="360" w:lineRule="auto"/>
+              <w:jc w:val="both"/>
+              <w:rPr>
+                <w:rFonts w:ascii="Times New Roman" w:eastAsia="Arial Unicode MS" w:hAnsi="Times New Roman"/>
+                <w:lang w:val="es-PE"/>
+              </w:rPr>
+            </w:pPr>
+          </w:p>
+        </w:tc>
+      </w:tr>
+      <w:tr>
+        <w:tc>
+          <w:tcPr>
+            <w:tcW w:w="2688" w:type="dxa"/>
+            <w:vAlign w:val="center"/>
+          </w:tcPr>
+          <w:p>
+            <w:pPr>
+              <w:autoSpaceDE w:val="0"/>
+              <w:autoSpaceDN w:val="0"/>
+              <w:adjustRightInd w:val="0"/>
+              <w:spacing w:after="100" w:afterAutospacing="1" w:line="240" w:lineRule="auto"/>
+              <w:rPr>
+                <w:rFonts w:ascii="Times New Roman" w:eastAsia="Arial Unicode MS" w:hAnsi="Times New Roman"/>
+                <w:color w:val="000000"/>
+              </w:rPr>
+            </w:pPr>
+            <w:r>
+              <w:rPr>
+                <w:rFonts w:ascii="Times New Roman" w:eastAsia="Arial Unicode MS" w:hAnsi="Times New Roman"/>
+                <w:color w:val="000000"/>
+              </w:rPr>
+              <w:t>UNIVERSIDAD</w:t>
+            </w:r>
+          </w:p>
+        </w:tc>
+        <w:tc>
+          <w:tcPr>
+            <w:tcW w:w="5380" w:type="dxa"/>
+            <w:vAlign w:val="center"/>
+          </w:tcPr>
+          <w:p>
+            <w:pPr>
+              <w:spacing w:after="0" w:line="360" w:lineRule="auto"/>
+              <w:jc w:val="both"/>
+              <w:rPr>
+                <w:rFonts w:ascii="Times New Roman" w:eastAsia="Arial Unicode MS" w:hAnsi="Times New Roman"/>
+                <w:lang w:val="es-PE"/>
+              </w:rPr>
+            </w:pPr>
+          </w:p>
+        </w:tc>
+      </w:tr>
+      <w:tr>
+        <w:tc>
+          <w:tcPr>
+            <w:tcW w:w="2688" w:type="dxa"/>
+            <w:vAlign w:val="center"/>
+          </w:tcPr>
+          <w:p>
+            <w:pPr>
+              <w:autoSpaceDE w:val="0"/>
+              <w:autoSpaceDN w:val="0"/>
+              <w:adjustRightInd w:val="0"/>
+              <w:spacing w:after="100" w:afterAutospacing="1" w:line="240" w:lineRule="auto"/>
+              <w:rPr>
+                <w:rFonts w:ascii="Times New Roman" w:eastAsia="Arial Unicode MS" w:hAnsi="Times New Roman"/>
+                <w:color w:val="000000"/>
+              </w:rPr>
+            </w:pPr>
+            <w:r>
+              <w:rPr>
+                <w:rFonts w:ascii="Times New Roman" w:eastAsia="Arial Unicode MS" w:hAnsi="Times New Roman"/>
+                <w:color w:val="000000"/>
+              </w:rPr>
+              <w:t>FECHA DE PUBLICACIÓN</w:t>
+            </w:r>
+          </w:p>
+        </w:tc>
+        <w:tc>
+          <w:tcPr>
+            <w:tcW w:w="5380" w:type="dxa"/>
+            <w:vAlign w:val="center"/>
+          </w:tcPr>
+          <w:p>
+            <w:pPr>
+              <w:spacing w:after="0" w:line="360" w:lineRule="auto"/>
+              <w:jc w:val="both"/>
+              <w:rPr>
+                <w:rFonts w:ascii="Times New Roman" w:eastAsia="Arial Unicode MS" w:hAnsi="Times New Roman"/>
+                <w:lang w:val="es-PE"/>
+              </w:rPr>
+            </w:pPr>
+          </w:p>
+        </w:tc>
+      </w:tr>
+      <w:tr>
+        <w:tc>
+          <w:tcPr>
+            <w:tcW w:w="2688" w:type="dxa"/>
+            <w:vAlign w:val="center"/>
+          </w:tcPr>
+          <w:p>
+            <w:pPr>
+              <w:autoSpaceDE w:val="0"/>
+              <w:autoSpaceDN w:val="0"/>
+              <w:adjustRightInd w:val="0"/>
+              <w:spacing w:after="100" w:afterAutospacing="1" w:line="240" w:lineRule="auto"/>
+              <w:rPr>
+                <w:rFonts w:ascii="Times New Roman" w:eastAsia="Arial Unicode MS" w:hAnsi="Times New Roman"/>
+                <w:color w:val="000000"/>
+              </w:rPr>
+            </w:pPr>
+            <w:r>
+              <w:rPr>
+                <w:rFonts w:ascii="Times New Roman" w:eastAsia="Arial Unicode MS" w:hAnsi="Times New Roman"/>
+                <w:color w:val="000000"/>
+              </w:rPr>
+              <w:t>AUTOR(ES)</w:t>
+            </w:r>
+          </w:p>
+        </w:tc>
+        <w:tc>
+          <w:tcPr>
+            <w:tcW w:w="5380" w:type="dxa"/>
+            <w:vAlign w:val="center"/>
+          </w:tcPr>
+          <w:p>
+            <w:pPr>
+              <w:spacing w:after="0" w:line="360" w:lineRule="auto"/>
+              <w:jc w:val="both"/>
+              <w:rPr>
+                <w:rFonts w:ascii="Times New Roman" w:eastAsia="Arial Unicode MS" w:hAnsi="Times New Roman"/>
+                <w:lang w:val="es-PE"/>
+              </w:rPr>
+            </w:pPr>
+          </w:p>
+        </w:tc>
+      </w:tr>
+      <w:tr>
+        <w:tc>
+          <w:tcPr>
+            <w:tcW w:w="2688" w:type="dxa"/>
+            <w:vAlign w:val="center"/>
+          </w:tcPr>
+          <w:p>
+            <w:pPr>
+              <w:autoSpaceDE w:val="0"/>
+              <w:autoSpaceDN w:val="0"/>
+              <w:adjustRightInd w:val="0"/>
+              <w:spacing w:after="100" w:afterAutospacing="1" w:line="240" w:lineRule="auto"/>
+              <w:rPr>
+                <w:rFonts w:ascii="Times New Roman" w:eastAsia="Arial Unicode MS" w:hAnsi="Times New Roman"/>
+                <w:color w:val="000000"/>
+              </w:rPr>
+            </w:pPr>
+            <w:r>
+              <w:rPr>
+                <w:rFonts w:ascii="Times New Roman" w:eastAsia="Arial Unicode MS" w:hAnsi="Times New Roman"/>
+                <w:color w:val="000000"/>
+              </w:rPr>
+              <w:t>URI</w:t>
+            </w:r>
+          </w:p>
+        </w:tc>
+        <w:tc>
+          <w:tcPr>
+            <w:tcW w:w="5380" w:type="dxa"/>
+            <w:vAlign w:val="center"/>
+          </w:tcPr>
+          <w:p>
+            <w:pPr>
+              <w:spacing w:after="0" w:line="360" w:lineRule="auto"/>
+              <w:jc w:val="both"/>
+              <w:rPr>
+                <w:rFonts w:ascii="Times New Roman" w:eastAsia="Arial Unicode MS" w:hAnsi="Times New Roman"/>
+                <w:lang w:val="es-PE"/>
+              </w:rPr>
+            </w:pPr>
+          </w:p>
+        </w:tc>
+      </w:tr>
+      <w:tr>
+        <w:tc>
+          <w:tcPr>
+            <w:tcW w:w="2688" w:type="dxa"/>
+            <w:vAlign w:val="center"/>
+          </w:tcPr>
+          <w:p>
+            <w:pPr>
+              <w:autoSpaceDE w:val="0"/>
+              <w:autoSpaceDN w:val="0"/>
+              <w:adjustRightInd w:val="0"/>
+              <w:spacing w:after="100" w:afterAutospacing="1" w:line="240" w:lineRule="auto"/>
+              <w:rPr>
+                <w:rFonts w:ascii="Times New Roman" w:eastAsia="Arial Unicode MS" w:hAnsi="Times New Roman"/>
+                <w:color w:val="000000"/>
+              </w:rPr>
+            </w:pPr>
+            <w:r>
+              <w:rPr>
+                <w:rFonts w:ascii="Times New Roman" w:eastAsia="Arial Unicode MS" w:hAnsi="Times New Roman"/>
+                <w:color w:val="000000"/>
+              </w:rPr>
+              <w:t>RESUMEN</w:t>
+            </w:r>
+          </w:p>
+        </w:tc>
+        <w:tc>
+          <w:tcPr>
+            <w:tcW w:w="5380" w:type="dxa"/>
+            <w:vAlign w:val="center"/>
+          </w:tcPr>
+          <w:p>
+            <w:pPr>
+              <w:spacing w:after="0" w:line="360" w:lineRule="auto"/>
+              <w:jc w:val="both"/>
+              <w:rPr>
+                <w:rFonts w:ascii="Times New Roman" w:eastAsia="Arial Unicode MS" w:hAnsi="Times New Roman"/>
+                <w:lang w:val="es-PE"/>
+              </w:rPr>
+            </w:pPr>
+          </w:p>
+        </w:tc>
+      </w:tr>
+      <w:tr>
+        <w:tc>
+          <w:tcPr>
+            <w:tcW w:w="2688" w:type="dxa"/>
+            <w:vAlign w:val="center"/>
+          </w:tcPr>
+          <w:p>
+            <w:pPr>
+              <w:autoSpaceDE w:val="0"/>
+              <w:autoSpaceDN w:val="0"/>
+              <w:adjustRightInd w:val="0"/>
+              <w:spacing w:after="100" w:afterAutospacing="1" w:line="240" w:lineRule="auto"/>
+              <w:rPr>
+                <w:rFonts w:ascii="Times New Roman" w:eastAsia="Arial Unicode MS" w:hAnsi="Times New Roman"/>
+                <w:color w:val="000000"/>
+              </w:rPr>
+            </w:pPr>
+            <w:r>
+              <w:rPr>
+                <w:rFonts w:ascii="Times New Roman" w:eastAsia="Arial Unicode MS" w:hAnsi="Times New Roman"/>
+                <w:color w:val="000000"/>
+              </w:rPr>
+              <w:t>ANÁLISIS DE RELACIÓN CON LA PRESENTE INVESTIGACIÓN</w:t>
+            </w:r>
+          </w:p>
+        </w:tc>
+        <w:tc>
+          <w:tcPr>
+            <w:tcW w:w="5380" w:type="dxa"/>
+            <w:vAlign w:val="center"/>
+          </w:tcPr>
+          <w:p>
+            <w:pPr>
+              <w:spacing w:after="0" w:line="360" w:lineRule="auto"/>
+              <w:jc w:val="both"/>
+              <w:rPr>
+                <w:rFonts w:ascii="Times New Roman" w:eastAsia="Arial Unicode MS" w:hAnsi="Times New Roman"/>
+                <w:lang w:val="es-PE"/>
+              </w:rPr>
+            </w:pPr>
+          </w:p>
+        </w:tc>
+      </w:tr>
+    </w:tbl>
+    <w:p>
+      <w:pPr>
+        <w:spacing w:after="100" w:afterAutospacing="1" w:line="240" w:lineRule="auto"/>
+        <w:jc w:val="both"/>
+        <w:rPr>
+          <w:rFonts w:ascii="Times New Roman" w:eastAsia="Arial Unicode MS" w:hAnsi="Times New Roman"/>
+          <w:b/>
+          <w:sz w:val="24"/>
+          <w:szCs w:val="24"/>
+          <w:u w:val="single"/>
+        </w:rPr>
+      </w:pPr>
+    </w:p>
+    <w:p>
+      <w:pPr>
+        <w:spacing w:after="100" w:afterAutospacing="1" w:line="240" w:lineRule="auto"/>
+        <w:ind w:left="567"/>
+        <w:jc w:val="both"/>
+        <w:rPr>
+          <w:rFonts w:ascii="Times New Roman" w:eastAsia="Arial Unicode MS" w:hAnsi="Times New Roman"/>
+          <w:b/>
+          <w:sz w:val="24"/>
+          <w:szCs w:val="24"/>
+          <w:u w:val="single"/>
+        </w:rPr>
+      </w:pPr>
+    </w:p>
+    <w:p>
+      <w:pPr>
+        <w:spacing w:after="0" w:line="240" w:lineRule="auto"/>
+        <w:rPr>
+          <w:rFonts w:ascii="Times New Roman" w:eastAsia="Arial Unicode MS" w:hAnsi="Times New Roman"/>
+          <w:b/>
+          <w:color w:val="000000"/>
+          <w:sz w:val="24"/>
+          <w:szCs w:val="24"/>
+          <w:u w:val="single"/>
+        </w:rPr>
+      </w:pPr>
+    </w:p>
+    <w:p>
+      <w:pPr>
+        <w:autoSpaceDE w:val="0"/>
+        <w:autoSpaceDN w:val="0"/>
+        <w:adjustRightInd w:val="0"/>
+        <w:spacing w:after="120"/>
+        <w:jc w:val="both"/>
+        <w:rPr>
+          <w:rFonts w:ascii="Arial" w:eastAsiaTheme="minorHAnsi" w:hAnsi="Arial" w:cs="Arial"/>
+          <w:color w:val="000000"/>
+        </w:rPr>
+      </w:pPr>
+    </w:p>
+    <w:p>
+      <w:pPr>
+        <w:spacing w:after="0" w:line="240" w:lineRule="auto"/>
+        <w:rPr>
+          <w:rFonts w:ascii="Arial" w:eastAsiaTheme="minorHAnsi" w:hAnsi="Arial" w:cs="Arial"/>
+          <w:color w:val="000000"/>
+        </w:rPr>
+      </w:pPr>
+      <w:r>
+        <w:rPr>
+          <w:rFonts w:ascii="Arial" w:eastAsiaTheme="minorHAnsi" w:hAnsi="Arial" w:cs="Arial"/>
+          <w:color w:val="000000"/>
+        </w:rPr>
+        <w:br w:type="page"/>
+      </w:r>
+    </w:p>
+    <w:p>
+      <w:pPr>
+        <w:autoSpaceDE w:val="0"/>
+        <w:autoSpaceDN w:val="0"/>
+        <w:adjustRightInd w:val="0"/>
+        <w:spacing w:after="100" w:afterAutospacing="1" w:line="240" w:lineRule="auto"/>
+        <w:jc w:val="both"/>
+        <w:rPr>
+          <w:rFonts w:ascii="Times New Roman" w:eastAsia="Arial Unicode MS" w:hAnsi="Times New Roman"/>
+          <w:sz w:val="24"/>
+          <w:szCs w:val="24"/>
+        </w:rPr>
+      </w:pPr>
     </w:p>
     <w:p>
       <w:pPr>
@@ -2604,1365 +4354,6 @@
       <w:r>
         <w:rPr>
           <w:rFonts w:ascii="Times New Roman" w:hAnsi="Times New Roman" w:cs="Times New Roman"/>
-          <w:color w:val="auto"/>
-          <w:highlight w:val="yellow"/>
-        </w:rPr>
-        <w:t>ANTECEDENTES</w:t>
-      </w:r>
-      <w:r>
-        <w:rPr>
-          <w:rFonts w:ascii="Times New Roman" w:hAnsi="Times New Roman" w:cs="Times New Roman"/>
-          <w:color w:val="auto"/>
-        </w:rPr>
-        <w:t xml:space="preserve"> </w:t>
-      </w:r>
-    </w:p>
-    <w:p>
-      <w:pPr>
-        <w:spacing w:after="0" w:line="360" w:lineRule="auto"/>
-        <w:ind w:left="567"/>
-        <w:jc w:val="both"/>
-        <w:rPr>
-          <w:rFonts w:ascii="Times New Roman" w:eastAsia="Arial Unicode MS" w:hAnsi="Times New Roman"/>
-          <w:lang w:val="es-PE"/>
-        </w:rPr>
-      </w:pPr>
-      <w:r>
-        <w:rPr>
-          <w:rFonts w:ascii="Times New Roman" w:eastAsia="Arial Unicode MS" w:hAnsi="Times New Roman"/>
-          <w:lang w:val="es-PE"/>
-        </w:rPr>
-        <w:t xml:space="preserve">A </w:t>
-      </w:r>
-      <w:r>
-        <w:rPr>
-          <w:rFonts w:ascii="Times New Roman" w:eastAsia="Arial Unicode MS" w:hAnsi="Times New Roman"/>
-          <w:lang w:val="es-PE"/>
-        </w:rPr>
-        <w:t>continuación,</w:t>
-      </w:r>
-      <w:r>
-        <w:rPr>
-          <w:rFonts w:ascii="Times New Roman" w:eastAsia="Arial Unicode MS" w:hAnsi="Times New Roman"/>
-          <w:lang w:val="es-PE"/>
-        </w:rPr>
-        <w:t xml:space="preserve"> se muestran las fichas técnicas </w:t>
-      </w:r>
-      <w:r>
-        <w:rPr>
-          <w:rFonts w:ascii="Times New Roman" w:eastAsia="Arial Unicode MS" w:hAnsi="Times New Roman"/>
-          <w:lang w:val="es-PE"/>
-        </w:rPr>
-        <w:t>de registro de los antecedentes encontrados en nuestra exploración de trabajos de investigación relacionados con el objeto de estudio de nuestra tesis:</w:t>
-      </w:r>
-    </w:p>
-    <w:p>
-      <w:pPr>
-        <w:spacing w:after="0" w:line="360" w:lineRule="auto"/>
-        <w:ind w:left="567"/>
-        <w:jc w:val="both"/>
-        <w:rPr>
-          <w:rFonts w:ascii="Times New Roman" w:eastAsia="Arial Unicode MS" w:hAnsi="Times New Roman"/>
-          <w:b/>
-          <w:sz w:val="24"/>
-          <w:szCs w:val="24"/>
-          <w:u w:val="single"/>
-        </w:rPr>
-      </w:pPr>
-    </w:p>
-    <w:tbl>
-      <w:tblPr>
-        <w:tblW w:w="0" w:type="auto"/>
-        <w:tblInd w:w="1101" w:type="dxa"/>
-        <w:tblBorders>
-          <w:top w:val="single" w:sz="4" w:space="0" w:color="000000"/>
-          <w:left w:val="single" w:sz="4" w:space="0" w:color="000000"/>
-          <w:bottom w:val="single" w:sz="4" w:space="0" w:color="000000"/>
-          <w:right w:val="single" w:sz="4" w:space="0" w:color="000000"/>
-          <w:insideH w:val="single" w:sz="4" w:space="0" w:color="000000"/>
-          <w:insideV w:val="single" w:sz="4" w:space="0" w:color="000000"/>
-        </w:tblBorders>
-        <w:tblLook w:val="04A0" w:firstRow="1" w:lastRow="0" w:firstColumn="1" w:lastColumn="0" w:noHBand="0" w:noVBand="1"/>
-      </w:tblPr>
-      <w:tblGrid>
-        <w:gridCol w:w="1927"/>
-        <w:gridCol w:w="5466"/>
-      </w:tblGrid>
-      <w:tr>
-        <w:tc>
-          <w:tcPr>
-            <w:tcW w:w="1909" w:type="dxa"/>
-            <w:vAlign w:val="center"/>
-          </w:tcPr>
-          <w:p>
-            <w:pPr>
-              <w:autoSpaceDE w:val="0"/>
-              <w:autoSpaceDN w:val="0"/>
-              <w:adjustRightInd w:val="0"/>
-              <w:spacing w:after="100" w:afterAutospacing="1" w:line="240" w:lineRule="auto"/>
-              <w:rPr>
-                <w:rFonts w:ascii="Times New Roman" w:eastAsia="Arial Unicode MS" w:hAnsi="Times New Roman"/>
-                <w:color w:val="000000"/>
-              </w:rPr>
-            </w:pPr>
-            <w:r>
-              <w:rPr>
-                <w:rFonts w:ascii="Times New Roman" w:eastAsia="Arial Unicode MS" w:hAnsi="Times New Roman"/>
-                <w:color w:val="000000"/>
-              </w:rPr>
-              <w:t>TITULO</w:t>
-            </w:r>
-          </w:p>
-        </w:tc>
-        <w:tc>
-          <w:tcPr>
-            <w:tcW w:w="5710" w:type="dxa"/>
-          </w:tcPr>
-          <w:p>
-            <w:pPr>
-              <w:autoSpaceDE w:val="0"/>
-              <w:autoSpaceDN w:val="0"/>
-              <w:adjustRightInd w:val="0"/>
-              <w:spacing w:after="100" w:afterAutospacing="1" w:line="240" w:lineRule="auto"/>
-              <w:jc w:val="both"/>
-              <w:rPr>
-                <w:rFonts w:ascii="Times New Roman" w:eastAsia="Arial Unicode MS" w:hAnsi="Times New Roman"/>
-                <w:color w:val="000000"/>
-                <w:lang w:val="en-US"/>
-              </w:rPr>
-            </w:pPr>
-            <w:r>
-              <w:rPr>
-                <w:rFonts w:ascii="Times New Roman" w:eastAsia="Arial Unicode MS" w:hAnsi="Times New Roman"/>
-                <w:color w:val="000000"/>
-                <w:lang w:val="en-US"/>
-              </w:rPr>
-              <w:t>Robotic Process Automation: Dynamic Roadmap for Successful Implementation</w:t>
-            </w:r>
-          </w:p>
-        </w:tc>
-      </w:tr>
-      <w:tr>
-        <w:tc>
-          <w:tcPr>
-            <w:tcW w:w="1909" w:type="dxa"/>
-            <w:vAlign w:val="center"/>
-          </w:tcPr>
-          <w:p>
-            <w:pPr>
-              <w:autoSpaceDE w:val="0"/>
-              <w:autoSpaceDN w:val="0"/>
-              <w:adjustRightInd w:val="0"/>
-              <w:spacing w:after="100" w:afterAutospacing="1" w:line="240" w:lineRule="auto"/>
-              <w:rPr>
-                <w:rFonts w:ascii="Times New Roman" w:eastAsia="Arial Unicode MS" w:hAnsi="Times New Roman"/>
-                <w:color w:val="FF0000"/>
-              </w:rPr>
-            </w:pPr>
-            <w:r>
-              <w:rPr>
-                <w:rFonts w:ascii="Times New Roman" w:eastAsia="Arial Unicode MS" w:hAnsi="Times New Roman"/>
-                <w:color w:val="000000"/>
-              </w:rPr>
-              <w:t>UNIVERSIDAD</w:t>
-            </w:r>
-          </w:p>
-        </w:tc>
-        <w:tc>
-          <w:tcPr>
-            <w:tcW w:w="5710" w:type="dxa"/>
-          </w:tcPr>
-          <w:p>
-            <w:pPr>
-              <w:autoSpaceDE w:val="0"/>
-              <w:autoSpaceDN w:val="0"/>
-              <w:adjustRightInd w:val="0"/>
-              <w:spacing w:after="100" w:afterAutospacing="1" w:line="240" w:lineRule="auto"/>
-              <w:jc w:val="both"/>
-              <w:rPr>
-                <w:rFonts w:ascii="Times New Roman" w:eastAsia="Arial Unicode MS" w:hAnsi="Times New Roman"/>
-                <w:color w:val="000000"/>
-              </w:rPr>
-            </w:pPr>
-            <w:r>
-              <w:rPr>
-                <w:rFonts w:ascii="Times New Roman" w:eastAsia="Arial Unicode MS" w:hAnsi="Times New Roman"/>
-                <w:color w:val="000000"/>
-              </w:rPr>
-              <w:t>Reykjavík University</w:t>
-            </w:r>
-          </w:p>
-        </w:tc>
-      </w:tr>
-      <w:tr>
-        <w:tc>
-          <w:tcPr>
-            <w:tcW w:w="1909" w:type="dxa"/>
-            <w:vAlign w:val="center"/>
-          </w:tcPr>
-          <w:p>
-            <w:pPr>
-              <w:autoSpaceDE w:val="0"/>
-              <w:autoSpaceDN w:val="0"/>
-              <w:adjustRightInd w:val="0"/>
-              <w:spacing w:after="100" w:afterAutospacing="1" w:line="240" w:lineRule="auto"/>
-              <w:rPr>
-                <w:rFonts w:ascii="Times New Roman" w:eastAsia="Arial Unicode MS" w:hAnsi="Times New Roman"/>
-                <w:color w:val="000000"/>
-              </w:rPr>
-            </w:pPr>
-            <w:r>
-              <w:rPr>
-                <w:rFonts w:ascii="Times New Roman" w:eastAsia="Arial Unicode MS" w:hAnsi="Times New Roman"/>
-                <w:color w:val="000000"/>
-              </w:rPr>
-              <w:t>FECHA</w:t>
-            </w:r>
-          </w:p>
-        </w:tc>
-        <w:tc>
-          <w:tcPr>
-            <w:tcW w:w="5710" w:type="dxa"/>
-          </w:tcPr>
-          <w:p>
-            <w:pPr>
-              <w:autoSpaceDE w:val="0"/>
-              <w:autoSpaceDN w:val="0"/>
-              <w:adjustRightInd w:val="0"/>
-              <w:spacing w:after="100" w:afterAutospacing="1" w:line="240" w:lineRule="auto"/>
-              <w:jc w:val="both"/>
-              <w:rPr>
-                <w:rFonts w:ascii="Times New Roman" w:eastAsia="Arial Unicode MS" w:hAnsi="Times New Roman"/>
-                <w:color w:val="000000"/>
-              </w:rPr>
-            </w:pPr>
-            <w:r>
-              <w:rPr>
-                <w:rFonts w:ascii="Times New Roman" w:eastAsia="Arial Unicode MS" w:hAnsi="Times New Roman"/>
-                <w:color w:val="000000"/>
-              </w:rPr>
-              <w:t>Junio 2018</w:t>
-            </w:r>
-          </w:p>
-        </w:tc>
-      </w:tr>
-      <w:tr>
-        <w:tc>
-          <w:tcPr>
-            <w:tcW w:w="1909" w:type="dxa"/>
-            <w:vAlign w:val="center"/>
-          </w:tcPr>
-          <w:p>
-            <w:pPr>
-              <w:autoSpaceDE w:val="0"/>
-              <w:autoSpaceDN w:val="0"/>
-              <w:adjustRightInd w:val="0"/>
-              <w:spacing w:after="100" w:afterAutospacing="1" w:line="240" w:lineRule="auto"/>
-              <w:rPr>
-                <w:rFonts w:ascii="Times New Roman" w:eastAsia="Arial Unicode MS" w:hAnsi="Times New Roman"/>
-                <w:color w:val="000000"/>
-              </w:rPr>
-            </w:pPr>
-            <w:r>
-              <w:rPr>
-                <w:rFonts w:ascii="Times New Roman" w:eastAsia="Arial Unicode MS" w:hAnsi="Times New Roman"/>
-                <w:color w:val="000000"/>
-              </w:rPr>
-              <w:t>AUTOR(ES)</w:t>
-            </w:r>
-          </w:p>
-        </w:tc>
-        <w:tc>
-          <w:tcPr>
-            <w:tcW w:w="5710" w:type="dxa"/>
-          </w:tcPr>
-          <w:p>
-            <w:pPr>
-              <w:autoSpaceDE w:val="0"/>
-              <w:autoSpaceDN w:val="0"/>
-              <w:adjustRightInd w:val="0"/>
-              <w:spacing w:after="100" w:afterAutospacing="1" w:line="240" w:lineRule="auto"/>
-              <w:jc w:val="both"/>
-              <w:rPr>
-                <w:rFonts w:ascii="Times New Roman" w:eastAsia="Arial Unicode MS" w:hAnsi="Times New Roman"/>
-                <w:color w:val="000000"/>
-              </w:rPr>
-            </w:pPr>
-            <w:r>
-              <w:rPr>
-                <w:rFonts w:ascii="Times New Roman" w:eastAsia="Arial Unicode MS" w:hAnsi="Times New Roman"/>
-                <w:color w:val="000000"/>
-              </w:rPr>
-              <w:t>Guðrún Lilja Sigurðardóttir</w:t>
-            </w:r>
-          </w:p>
-        </w:tc>
-      </w:tr>
-      <w:tr>
-        <w:tc>
-          <w:tcPr>
-            <w:tcW w:w="1909" w:type="dxa"/>
-            <w:vAlign w:val="center"/>
-          </w:tcPr>
-          <w:p>
-            <w:pPr>
-              <w:autoSpaceDE w:val="0"/>
-              <w:autoSpaceDN w:val="0"/>
-              <w:adjustRightInd w:val="0"/>
-              <w:spacing w:after="100" w:afterAutospacing="1" w:line="240" w:lineRule="auto"/>
-              <w:rPr>
-                <w:rFonts w:ascii="Times New Roman" w:eastAsia="Arial Unicode MS" w:hAnsi="Times New Roman"/>
-                <w:color w:val="000000"/>
-              </w:rPr>
-            </w:pPr>
-            <w:r>
-              <w:rPr>
-                <w:rFonts w:ascii="Times New Roman" w:eastAsia="Arial Unicode MS" w:hAnsi="Times New Roman"/>
-                <w:color w:val="000000"/>
-              </w:rPr>
-              <w:t>RESUMEN</w:t>
-            </w:r>
-          </w:p>
-        </w:tc>
-        <w:tc>
-          <w:tcPr>
-            <w:tcW w:w="5710" w:type="dxa"/>
-          </w:tcPr>
-          <w:p>
-            <w:pPr>
-              <w:autoSpaceDE w:val="0"/>
-              <w:autoSpaceDN w:val="0"/>
-              <w:adjustRightInd w:val="0"/>
-              <w:spacing w:after="100" w:afterAutospacing="1" w:line="240" w:lineRule="auto"/>
-              <w:jc w:val="both"/>
-              <w:rPr>
-                <w:rFonts w:ascii="Times New Roman" w:eastAsia="Arial Unicode MS" w:hAnsi="Times New Roman"/>
-                <w:color w:val="000000"/>
-              </w:rPr>
-            </w:pPr>
-            <w:r>
-              <w:rPr>
-                <w:rFonts w:ascii="Times New Roman" w:eastAsia="Arial Unicode MS" w:hAnsi="Times New Roman"/>
-                <w:color w:val="000000"/>
-              </w:rPr>
-              <w:t xml:space="preserve">El propósito de esta tesis de maestría es descubrir la manera eficiente de implementar Robótica de automatización de procesos (RPA) con éxito. El estudio pretende brindar información de las organizaciones sobre cómo implementar RPA con éxito y cuáles son los factores a tener en cuenta para evitar el fracaso. La literatura principal que apoya esta investigación es investigación previa de RPA junto con una comparación con el desarrollo de TI a través de Gestión </w:t>
-            </w:r>
-            <w:r>
-              <w:rPr>
-                <w:rFonts w:ascii="Times New Roman" w:eastAsia="Arial Unicode MS" w:hAnsi="Times New Roman"/>
-                <w:color w:val="000000"/>
-              </w:rPr>
-              <w:t>por Procesos</w:t>
-            </w:r>
-            <w:r>
-              <w:rPr>
-                <w:rFonts w:ascii="Times New Roman" w:eastAsia="Arial Unicode MS" w:hAnsi="Times New Roman"/>
-                <w:color w:val="000000"/>
-              </w:rPr>
-              <w:t xml:space="preserve"> de Negocio. </w:t>
-            </w:r>
-          </w:p>
-          <w:p>
-            <w:pPr>
-              <w:autoSpaceDE w:val="0"/>
-              <w:autoSpaceDN w:val="0"/>
-              <w:adjustRightInd w:val="0"/>
-              <w:spacing w:after="100" w:afterAutospacing="1" w:line="240" w:lineRule="auto"/>
-              <w:jc w:val="both"/>
-              <w:rPr>
-                <w:rFonts w:ascii="Times New Roman" w:eastAsia="Arial Unicode MS" w:hAnsi="Times New Roman"/>
-                <w:color w:val="000000"/>
-              </w:rPr>
-            </w:pPr>
-            <w:r>
-              <w:rPr>
-                <w:rFonts w:ascii="Times New Roman" w:eastAsia="Arial Unicode MS" w:hAnsi="Times New Roman"/>
-                <w:color w:val="000000"/>
-              </w:rPr>
-              <w:t>Durante la investigación se recogen testimonios de e</w:t>
-            </w:r>
-            <w:r>
-              <w:rPr>
-                <w:rFonts w:ascii="Times New Roman" w:eastAsia="Arial Unicode MS" w:hAnsi="Times New Roman"/>
-                <w:color w:val="000000"/>
-              </w:rPr>
-              <w:t>xpertos en el campo que tienen experiencia en la i</w:t>
-            </w:r>
-            <w:r>
-              <w:rPr>
-                <w:rFonts w:ascii="Times New Roman" w:eastAsia="Arial Unicode MS" w:hAnsi="Times New Roman"/>
-                <w:color w:val="000000"/>
-              </w:rPr>
-              <w:t xml:space="preserve">mplementación </w:t>
-            </w:r>
-            <w:r>
-              <w:rPr>
-                <w:rFonts w:ascii="Times New Roman" w:eastAsia="Arial Unicode MS" w:hAnsi="Times New Roman"/>
-                <w:color w:val="000000"/>
-              </w:rPr>
-              <w:t>RPA</w:t>
-            </w:r>
-            <w:r>
-              <w:rPr>
-                <w:rFonts w:ascii="Times New Roman" w:eastAsia="Arial Unicode MS" w:hAnsi="Times New Roman"/>
-                <w:color w:val="000000"/>
-              </w:rPr>
-              <w:t>.</w:t>
-            </w:r>
-            <w:r>
-              <w:rPr>
-                <w:rFonts w:ascii="Times New Roman" w:eastAsia="Arial Unicode MS" w:hAnsi="Times New Roman"/>
-                <w:color w:val="000000"/>
-              </w:rPr>
-              <w:t xml:space="preserve"> </w:t>
-            </w:r>
-            <w:r>
-              <w:rPr>
-                <w:rFonts w:ascii="Times New Roman" w:eastAsia="Arial Unicode MS" w:hAnsi="Times New Roman"/>
-                <w:color w:val="000000"/>
-              </w:rPr>
-              <w:t>.</w:t>
-            </w:r>
-          </w:p>
-        </w:tc>
-      </w:tr>
-      <w:tr>
-        <w:tc>
-          <w:tcPr>
-            <w:tcW w:w="1909" w:type="dxa"/>
-            <w:vAlign w:val="center"/>
-          </w:tcPr>
-          <w:p>
-            <w:pPr>
-              <w:autoSpaceDE w:val="0"/>
-              <w:autoSpaceDN w:val="0"/>
-              <w:adjustRightInd w:val="0"/>
-              <w:spacing w:after="100" w:afterAutospacing="1" w:line="240" w:lineRule="auto"/>
-              <w:rPr>
-                <w:rFonts w:ascii="Times New Roman" w:eastAsia="Arial Unicode MS" w:hAnsi="Times New Roman"/>
-                <w:color w:val="000000"/>
-              </w:rPr>
-            </w:pPr>
-            <w:r>
-              <w:rPr>
-                <w:rFonts w:ascii="Times New Roman" w:eastAsia="Arial Unicode MS" w:hAnsi="Times New Roman"/>
-                <w:color w:val="000000"/>
-              </w:rPr>
-              <w:t>ANÁLISIS DE RELACIÓN CON LA PRESENTE INVESTIGACIÓN</w:t>
-            </w:r>
-          </w:p>
-        </w:tc>
-        <w:tc>
-          <w:tcPr>
-            <w:tcW w:w="5710" w:type="dxa"/>
-          </w:tcPr>
-          <w:p>
-            <w:pPr>
-              <w:autoSpaceDE w:val="0"/>
-              <w:autoSpaceDN w:val="0"/>
-              <w:adjustRightInd w:val="0"/>
-              <w:spacing w:after="100" w:afterAutospacing="1" w:line="240" w:lineRule="auto"/>
-              <w:jc w:val="both"/>
-              <w:rPr>
-                <w:rFonts w:ascii="Times New Roman" w:eastAsia="Arial Unicode MS" w:hAnsi="Times New Roman"/>
-              </w:rPr>
-            </w:pPr>
-            <w:r>
-              <w:rPr>
-                <w:rFonts w:ascii="Times New Roman" w:eastAsia="Arial Unicode MS" w:hAnsi="Times New Roman"/>
-                <w:color w:val="000000"/>
-              </w:rPr>
-              <w:t>Los resultados de la investigación sirven como una hoja de ruta para la implementación de RPA, con una descripción de los factores de riesgo que deben ser considerados al desarrollar la presente tesis</w:t>
-            </w:r>
-          </w:p>
-        </w:tc>
-      </w:tr>
-    </w:tbl>
-    <w:p>
-      <w:pPr>
-        <w:spacing w:after="100" w:afterAutospacing="1" w:line="240" w:lineRule="auto"/>
-        <w:ind w:left="567"/>
-        <w:jc w:val="both"/>
-        <w:rPr>
-          <w:rFonts w:ascii="Times New Roman" w:eastAsia="Arial Unicode MS" w:hAnsi="Times New Roman"/>
-          <w:b/>
-          <w:sz w:val="24"/>
-          <w:szCs w:val="24"/>
-          <w:u w:val="single"/>
-        </w:rPr>
-      </w:pPr>
-    </w:p>
-    <w:p>
-      <w:pPr>
-        <w:spacing w:after="100" w:afterAutospacing="1" w:line="240" w:lineRule="auto"/>
-        <w:ind w:left="567"/>
-        <w:jc w:val="both"/>
-        <w:rPr>
-          <w:rFonts w:ascii="Times New Roman" w:eastAsia="Arial Unicode MS" w:hAnsi="Times New Roman"/>
-          <w:b/>
-          <w:sz w:val="24"/>
-          <w:szCs w:val="24"/>
-          <w:u w:val="single"/>
-        </w:rPr>
-      </w:pPr>
-    </w:p>
-    <w:p>
-      <w:pPr>
-        <w:spacing w:after="0" w:line="240" w:lineRule="auto"/>
-        <w:rPr>
-          <w:rFonts w:ascii="Times New Roman" w:eastAsia="Arial Unicode MS" w:hAnsi="Times New Roman"/>
-          <w:b/>
-          <w:color w:val="000000"/>
-          <w:sz w:val="24"/>
-          <w:szCs w:val="24"/>
-          <w:u w:val="single"/>
-        </w:rPr>
-      </w:pPr>
-    </w:p>
-    <w:tbl>
-      <w:tblPr>
-        <w:tblStyle w:val="Tablaconcuadrcula"/>
-        <w:tblW w:w="0" w:type="auto"/>
-        <w:tblInd w:w="1101" w:type="dxa"/>
-        <w:tblBorders>
-          <w:top w:val="single" w:sz="4" w:space="0" w:color="auto"/>
-          <w:left w:val="single" w:sz="4" w:space="0" w:color="auto"/>
-          <w:bottom w:val="single" w:sz="4" w:space="0" w:color="auto"/>
-          <w:right w:val="single" w:sz="4" w:space="0" w:color="auto"/>
-          <w:insideH w:val="single" w:sz="4" w:space="0" w:color="auto"/>
-          <w:insideV w:val="single" w:sz="4" w:space="0" w:color="auto"/>
-        </w:tblBorders>
-        <w:tblLook w:val="04A0" w:firstRow="1" w:lastRow="0" w:firstColumn="1" w:lastColumn="0" w:noHBand="0" w:noVBand="1"/>
-      </w:tblPr>
-      <w:tblGrid>
-        <w:gridCol w:w="2115"/>
-        <w:gridCol w:w="5278"/>
-      </w:tblGrid>
-      <w:tr>
-        <w:tc>
-          <w:tcPr>
-            <w:tcW w:w="2126" w:type="dxa"/>
-            <w:shd w:val="clear" w:color="auto" w:fill="auto"/>
-            <w:vAlign w:val="center"/>
-          </w:tcPr>
-          <w:p>
-            <w:pPr>
-              <w:pStyle w:val="Prrafodelista"/>
-              <w:autoSpaceDE w:val="0"/>
-              <w:autoSpaceDN w:val="0"/>
-              <w:adjustRightInd w:val="0"/>
-              <w:spacing w:after="120" w:line="240" w:lineRule="auto"/>
-              <w:ind w:left="0"/>
-              <w:rPr>
-                <w:rFonts w:ascii="Times New Roman" w:eastAsiaTheme="minorHAnsi" w:hAnsi="Times New Roman"/>
-                <w:color w:val="000000"/>
-              </w:rPr>
-            </w:pPr>
-            <w:r>
-              <w:rPr>
-                <w:rFonts w:ascii="Times New Roman" w:eastAsiaTheme="minorHAnsi" w:hAnsi="Times New Roman"/>
-                <w:color w:val="000000"/>
-              </w:rPr>
-              <w:t>TITULO</w:t>
-            </w:r>
-          </w:p>
-        </w:tc>
-        <w:tc>
-          <w:tcPr>
-            <w:tcW w:w="5493" w:type="dxa"/>
-            <w:shd w:val="clear" w:color="auto" w:fill="auto"/>
-            <w:vAlign w:val="center"/>
-          </w:tcPr>
-          <w:p>
-            <w:pPr>
-              <w:autoSpaceDE w:val="0"/>
-              <w:autoSpaceDN w:val="0"/>
-              <w:adjustRightInd w:val="0"/>
-              <w:spacing w:line="240" w:lineRule="auto"/>
-              <w:jc w:val="both"/>
-              <w:rPr>
-                <w:rFonts w:ascii="Times New Roman" w:eastAsiaTheme="minorHAnsi" w:hAnsi="Times New Roman"/>
-                <w:color w:val="000000"/>
-                <w:lang w:val="en-US"/>
-              </w:rPr>
-            </w:pPr>
-            <w:r>
-              <w:rPr>
-                <w:rFonts w:ascii="Times New Roman" w:eastAsiaTheme="minorHAnsi" w:hAnsi="Times New Roman"/>
-                <w:color w:val="000000"/>
-                <w:lang w:val="en-US"/>
-              </w:rPr>
-              <w:t>The Impact of RPA (Robotic Process Automation) Development on BPO Firms: Business Model Innovation Perspective</w:t>
-            </w:r>
-          </w:p>
-        </w:tc>
-      </w:tr>
-      <w:tr>
-        <w:tc>
-          <w:tcPr>
-            <w:tcW w:w="2126" w:type="dxa"/>
-            <w:shd w:val="clear" w:color="auto" w:fill="auto"/>
-            <w:vAlign w:val="center"/>
-          </w:tcPr>
-          <w:p>
-            <w:pPr>
-              <w:pStyle w:val="Prrafodelista"/>
-              <w:autoSpaceDE w:val="0"/>
-              <w:autoSpaceDN w:val="0"/>
-              <w:adjustRightInd w:val="0"/>
-              <w:spacing w:after="120" w:line="240" w:lineRule="auto"/>
-              <w:ind w:left="0"/>
-              <w:rPr>
-                <w:rFonts w:ascii="Times New Roman" w:eastAsiaTheme="minorHAnsi" w:hAnsi="Times New Roman"/>
-                <w:color w:val="000000"/>
-              </w:rPr>
-            </w:pPr>
-            <w:r>
-              <w:rPr>
-                <w:rFonts w:ascii="Times New Roman" w:eastAsiaTheme="minorHAnsi" w:hAnsi="Times New Roman"/>
-                <w:color w:val="000000"/>
-              </w:rPr>
-              <w:t>AUTOR (ES)</w:t>
-            </w:r>
-          </w:p>
-        </w:tc>
-        <w:tc>
-          <w:tcPr>
-            <w:tcW w:w="5493" w:type="dxa"/>
-            <w:shd w:val="clear" w:color="auto" w:fill="auto"/>
-            <w:vAlign w:val="center"/>
-          </w:tcPr>
-          <w:p>
-            <w:pPr>
-              <w:autoSpaceDE w:val="0"/>
-              <w:autoSpaceDN w:val="0"/>
-              <w:adjustRightInd w:val="0"/>
-              <w:spacing w:line="240" w:lineRule="auto"/>
-              <w:jc w:val="both"/>
-              <w:rPr>
-                <w:rFonts w:ascii="Times New Roman" w:eastAsiaTheme="minorHAnsi" w:hAnsi="Times New Roman"/>
-                <w:color w:val="000000"/>
-              </w:rPr>
-            </w:pPr>
-            <w:r>
-              <w:rPr>
-                <w:rFonts w:ascii="Times New Roman" w:eastAsiaTheme="minorHAnsi" w:hAnsi="Times New Roman"/>
-                <w:color w:val="000000"/>
-              </w:rPr>
-              <w:t>Mariia Kosiakova</w:t>
-            </w:r>
-          </w:p>
-        </w:tc>
-      </w:tr>
-      <w:tr>
-        <w:tc>
-          <w:tcPr>
-            <w:tcW w:w="2126" w:type="dxa"/>
-            <w:shd w:val="clear" w:color="auto" w:fill="auto"/>
-            <w:vAlign w:val="center"/>
-          </w:tcPr>
-          <w:p>
-            <w:pPr>
-              <w:pStyle w:val="Prrafodelista"/>
-              <w:autoSpaceDE w:val="0"/>
-              <w:autoSpaceDN w:val="0"/>
-              <w:adjustRightInd w:val="0"/>
-              <w:spacing w:after="120" w:line="240" w:lineRule="auto"/>
-              <w:ind w:left="0"/>
-              <w:rPr>
-                <w:rFonts w:ascii="Times New Roman" w:eastAsiaTheme="minorHAnsi" w:hAnsi="Times New Roman"/>
-                <w:color w:val="000000"/>
-              </w:rPr>
-            </w:pPr>
-            <w:r>
-              <w:rPr>
-                <w:rFonts w:ascii="Times New Roman" w:eastAsiaTheme="minorHAnsi" w:hAnsi="Times New Roman"/>
-                <w:color w:val="000000"/>
-              </w:rPr>
-              <w:t>PROCEDENCIA</w:t>
-            </w:r>
-          </w:p>
-        </w:tc>
-        <w:tc>
-          <w:tcPr>
-            <w:tcW w:w="5493" w:type="dxa"/>
-            <w:shd w:val="clear" w:color="auto" w:fill="auto"/>
-            <w:vAlign w:val="center"/>
-          </w:tcPr>
-          <w:p>
-            <w:pPr>
-              <w:pStyle w:val="Prrafodelista"/>
-              <w:autoSpaceDE w:val="0"/>
-              <w:autoSpaceDN w:val="0"/>
-              <w:adjustRightInd w:val="0"/>
-              <w:spacing w:after="120" w:line="240" w:lineRule="auto"/>
-              <w:ind w:left="0"/>
-              <w:rPr>
-                <w:rFonts w:ascii="Times New Roman" w:eastAsiaTheme="minorHAnsi" w:hAnsi="Times New Roman"/>
-                <w:color w:val="000000"/>
-                <w:lang w:val="en-US"/>
-              </w:rPr>
-            </w:pPr>
-            <w:r>
-              <w:rPr>
-                <w:rFonts w:ascii="Times New Roman" w:eastAsiaTheme="minorHAnsi" w:hAnsi="Times New Roman"/>
-                <w:color w:val="000000"/>
-                <w:lang w:val="en-US"/>
-              </w:rPr>
-              <w:t>University Higher School of Economics</w:t>
-            </w:r>
-          </w:p>
-        </w:tc>
-      </w:tr>
-      <w:tr>
-        <w:tc>
-          <w:tcPr>
-            <w:tcW w:w="2126" w:type="dxa"/>
-            <w:shd w:val="clear" w:color="auto" w:fill="auto"/>
-            <w:vAlign w:val="center"/>
-          </w:tcPr>
-          <w:p>
-            <w:pPr>
-              <w:pStyle w:val="Prrafodelista"/>
-              <w:autoSpaceDE w:val="0"/>
-              <w:autoSpaceDN w:val="0"/>
-              <w:adjustRightInd w:val="0"/>
-              <w:spacing w:after="120" w:line="240" w:lineRule="auto"/>
-              <w:ind w:left="0"/>
-              <w:rPr>
-                <w:rFonts w:ascii="Times New Roman" w:eastAsiaTheme="minorHAnsi" w:hAnsi="Times New Roman"/>
-                <w:color w:val="000000"/>
-              </w:rPr>
-            </w:pPr>
-            <w:r>
-              <w:rPr>
-                <w:rFonts w:ascii="Times New Roman" w:eastAsiaTheme="minorHAnsi" w:hAnsi="Times New Roman"/>
-                <w:color w:val="000000"/>
-              </w:rPr>
-              <w:t>FECHA PUBLICACION</w:t>
-            </w:r>
-          </w:p>
-        </w:tc>
-        <w:tc>
-          <w:tcPr>
-            <w:tcW w:w="5493" w:type="dxa"/>
-            <w:shd w:val="clear" w:color="auto" w:fill="auto"/>
-            <w:vAlign w:val="center"/>
-          </w:tcPr>
-          <w:p>
-            <w:pPr>
-              <w:pStyle w:val="Prrafodelista"/>
-              <w:autoSpaceDE w:val="0"/>
-              <w:autoSpaceDN w:val="0"/>
-              <w:adjustRightInd w:val="0"/>
-              <w:spacing w:after="120" w:line="240" w:lineRule="auto"/>
-              <w:ind w:left="0"/>
-              <w:rPr>
-                <w:rFonts w:ascii="Times New Roman" w:eastAsiaTheme="minorHAnsi" w:hAnsi="Times New Roman"/>
-                <w:color w:val="000000"/>
-              </w:rPr>
-            </w:pPr>
-            <w:r>
-              <w:rPr>
-                <w:rFonts w:ascii="Times New Roman" w:eastAsiaTheme="minorHAnsi" w:hAnsi="Times New Roman"/>
-                <w:color w:val="000000"/>
-              </w:rPr>
-              <w:t>2017</w:t>
-            </w:r>
-          </w:p>
-        </w:tc>
-      </w:tr>
-      <w:tr>
-        <w:tc>
-          <w:tcPr>
-            <w:tcW w:w="2126" w:type="dxa"/>
-            <w:shd w:val="clear" w:color="auto" w:fill="auto"/>
-            <w:vAlign w:val="center"/>
-          </w:tcPr>
-          <w:p>
-            <w:pPr>
-              <w:pStyle w:val="Prrafodelista"/>
-              <w:autoSpaceDE w:val="0"/>
-              <w:autoSpaceDN w:val="0"/>
-              <w:adjustRightInd w:val="0"/>
-              <w:spacing w:after="120" w:line="240" w:lineRule="auto"/>
-              <w:ind w:left="0"/>
-              <w:rPr>
-                <w:rFonts w:ascii="Times New Roman" w:eastAsiaTheme="minorHAnsi" w:hAnsi="Times New Roman"/>
-                <w:color w:val="000000"/>
-              </w:rPr>
-            </w:pPr>
-            <w:r>
-              <w:rPr>
-                <w:rFonts w:ascii="Times New Roman" w:eastAsiaTheme="minorHAnsi" w:hAnsi="Times New Roman"/>
-                <w:color w:val="000000"/>
-              </w:rPr>
-              <w:t>RESUMEN</w:t>
-            </w:r>
-          </w:p>
-        </w:tc>
-        <w:tc>
-          <w:tcPr>
-            <w:tcW w:w="5493" w:type="dxa"/>
-            <w:shd w:val="clear" w:color="auto" w:fill="auto"/>
-            <w:vAlign w:val="center"/>
-          </w:tcPr>
-          <w:p>
-            <w:pPr>
-              <w:autoSpaceDE w:val="0"/>
-              <w:autoSpaceDN w:val="0"/>
-              <w:adjustRightInd w:val="0"/>
-              <w:spacing w:line="240" w:lineRule="auto"/>
-              <w:jc w:val="both"/>
-              <w:rPr>
-                <w:rFonts w:ascii="Times New Roman" w:eastAsiaTheme="minorHAnsi" w:hAnsi="Times New Roman"/>
-              </w:rPr>
-            </w:pPr>
-            <w:r>
-              <w:rPr>
-                <w:rFonts w:ascii="Times New Roman" w:eastAsiaTheme="minorHAnsi" w:hAnsi="Times New Roman"/>
-              </w:rPr>
-              <w:t xml:space="preserve">Esta tesis estudia la transformación en curso en el modelo de negocio de las empresas de BPO (subcontratación de funciones de procesos de negocios a proveedores de </w:t>
-            </w:r>
-            <w:r>
-              <w:rPr>
-                <w:rFonts w:ascii="Times New Roman" w:eastAsiaTheme="minorHAnsi" w:hAnsi="Times New Roman"/>
-              </w:rPr>
-              <w:lastRenderedPageBreak/>
-              <w:t>servicios) estimulado</w:t>
-            </w:r>
-            <w:r>
-              <w:rPr>
-                <w:rFonts w:ascii="Times New Roman" w:eastAsiaTheme="minorHAnsi" w:hAnsi="Times New Roman"/>
-              </w:rPr>
-              <w:t xml:space="preserve"> por el desarrollo y la propagación de RPA.</w:t>
-            </w:r>
-          </w:p>
-          <w:p>
-            <w:pPr>
-              <w:autoSpaceDE w:val="0"/>
-              <w:autoSpaceDN w:val="0"/>
-              <w:adjustRightInd w:val="0"/>
-              <w:spacing w:line="240" w:lineRule="auto"/>
-              <w:jc w:val="both"/>
-              <w:rPr>
-                <w:rFonts w:ascii="Times New Roman" w:eastAsiaTheme="minorHAnsi" w:hAnsi="Times New Roman"/>
-              </w:rPr>
-            </w:pPr>
-            <w:r>
-              <w:rPr>
-                <w:rFonts w:ascii="Times New Roman" w:eastAsiaTheme="minorHAnsi" w:hAnsi="Times New Roman"/>
-              </w:rPr>
-              <w:t>La investigación plantea que las compañías de Business Process Outsourcing se sienten obligadas a mejorar sus ofertas, y muchas de ellas parecen volver a la innovación del modelo de negocios, ya sea incorporando RPA a sus servicios existentes o convirtiéndose en consultores de adopción de RPA.</w:t>
-            </w:r>
-          </w:p>
-          <w:p>
-            <w:pPr>
-              <w:autoSpaceDE w:val="0"/>
-              <w:autoSpaceDN w:val="0"/>
-              <w:adjustRightInd w:val="0"/>
-              <w:spacing w:line="240" w:lineRule="auto"/>
-              <w:jc w:val="both"/>
-              <w:rPr>
-                <w:rFonts w:ascii="Times New Roman" w:eastAsiaTheme="minorHAnsi" w:hAnsi="Times New Roman"/>
-              </w:rPr>
-            </w:pPr>
-            <w:r>
-              <w:rPr>
-                <w:rFonts w:ascii="Times New Roman" w:eastAsiaTheme="minorHAnsi" w:hAnsi="Times New Roman"/>
-              </w:rPr>
-              <w:t>Define a Robotic Process Automation, como el nuevo tipo de software de automatización introducido en el mercado, con capacidad potencial de eliminar a los empleados humanos en tareas rutinarias repetitivas basadas en reglas típicas de las operaciones de back office. Todas estas características lo convierten en un fuerte competidor para la estrategia tradicional de minimizar los costos de back office, como la subcontratación.</w:t>
-            </w:r>
-          </w:p>
-        </w:tc>
-      </w:tr>
-      <w:tr>
-        <w:tc>
-          <w:tcPr>
-            <w:tcW w:w="2126" w:type="dxa"/>
-            <w:shd w:val="clear" w:color="auto" w:fill="auto"/>
-            <w:vAlign w:val="center"/>
-          </w:tcPr>
-          <w:p>
-            <w:pPr>
-              <w:pStyle w:val="Prrafodelista"/>
-              <w:autoSpaceDE w:val="0"/>
-              <w:autoSpaceDN w:val="0"/>
-              <w:adjustRightInd w:val="0"/>
-              <w:spacing w:after="120" w:line="240" w:lineRule="auto"/>
-              <w:ind w:left="0"/>
-              <w:rPr>
-                <w:rFonts w:ascii="Times New Roman" w:eastAsiaTheme="minorHAnsi" w:hAnsi="Times New Roman"/>
-                <w:color w:val="000000"/>
-              </w:rPr>
-            </w:pPr>
-            <w:r>
-              <w:rPr>
-                <w:rFonts w:ascii="Times New Roman" w:eastAsiaTheme="minorHAnsi" w:hAnsi="Times New Roman"/>
-                <w:color w:val="000000"/>
-              </w:rPr>
-              <w:lastRenderedPageBreak/>
-              <w:t>ANALISIS DE RELACION CON LA SIGUIENTE INVESTIGACION</w:t>
-            </w:r>
-          </w:p>
-        </w:tc>
-        <w:tc>
-          <w:tcPr>
-            <w:tcW w:w="5493" w:type="dxa"/>
-            <w:shd w:val="clear" w:color="auto" w:fill="auto"/>
-            <w:vAlign w:val="center"/>
-          </w:tcPr>
-          <w:p>
-            <w:pPr>
-              <w:autoSpaceDE w:val="0"/>
-              <w:autoSpaceDN w:val="0"/>
-              <w:adjustRightInd w:val="0"/>
-              <w:spacing w:line="240" w:lineRule="auto"/>
-              <w:jc w:val="both"/>
-              <w:rPr>
-                <w:rFonts w:ascii="Times New Roman" w:eastAsiaTheme="minorHAnsi" w:hAnsi="Times New Roman"/>
-              </w:rPr>
-            </w:pPr>
-            <w:r>
-              <w:rPr>
-                <w:rFonts w:ascii="Times New Roman" w:eastAsiaTheme="minorHAnsi" w:hAnsi="Times New Roman"/>
-              </w:rPr>
-              <w:t>La investigación aporta con su estudio del impacto de la automatización de procesos en los negocios del nuevo siglo.</w:t>
-            </w:r>
-          </w:p>
-        </w:tc>
-      </w:tr>
-    </w:tbl>
-    <w:p>
-      <w:pPr>
-        <w:autoSpaceDE w:val="0"/>
-        <w:autoSpaceDN w:val="0"/>
-        <w:adjustRightInd w:val="0"/>
-        <w:spacing w:after="120"/>
-        <w:jc w:val="both"/>
-        <w:rPr>
-          <w:rFonts w:ascii="Arial" w:eastAsiaTheme="minorHAnsi" w:hAnsi="Arial" w:cs="Arial"/>
-          <w:color w:val="000000"/>
-        </w:rPr>
-      </w:pPr>
-    </w:p>
-    <w:p>
-      <w:pPr>
-        <w:spacing w:after="0" w:line="240" w:lineRule="auto"/>
-        <w:rPr>
-          <w:rFonts w:ascii="Arial" w:eastAsiaTheme="minorHAnsi" w:hAnsi="Arial" w:cs="Arial"/>
-          <w:color w:val="000000"/>
-        </w:rPr>
-      </w:pPr>
-      <w:r>
-        <w:rPr>
-          <w:rFonts w:ascii="Arial" w:eastAsiaTheme="minorHAnsi" w:hAnsi="Arial" w:cs="Arial"/>
-          <w:color w:val="000000"/>
-        </w:rPr>
-        <w:br w:type="page"/>
-      </w:r>
-    </w:p>
-    <w:tbl>
-      <w:tblPr>
-        <w:tblW w:w="0" w:type="auto"/>
-        <w:tblInd w:w="1101" w:type="dxa"/>
-        <w:tblBorders>
-          <w:top w:val="single" w:sz="4" w:space="0" w:color="000000"/>
-          <w:left w:val="single" w:sz="4" w:space="0" w:color="000000"/>
-          <w:bottom w:val="single" w:sz="4" w:space="0" w:color="000000"/>
-          <w:right w:val="single" w:sz="4" w:space="0" w:color="000000"/>
-          <w:insideH w:val="single" w:sz="4" w:space="0" w:color="000000"/>
-          <w:insideV w:val="single" w:sz="4" w:space="0" w:color="000000"/>
-        </w:tblBorders>
-        <w:tblLook w:val="04A0" w:firstRow="1" w:lastRow="0" w:firstColumn="1" w:lastColumn="0" w:noHBand="0" w:noVBand="1"/>
-      </w:tblPr>
-      <w:tblGrid>
-        <w:gridCol w:w="2074"/>
-        <w:gridCol w:w="5319"/>
-      </w:tblGrid>
-      <w:tr>
-        <w:tc>
-          <w:tcPr>
-            <w:tcW w:w="2074" w:type="dxa"/>
-          </w:tcPr>
-          <w:p>
-            <w:pPr>
-              <w:autoSpaceDE w:val="0"/>
-              <w:autoSpaceDN w:val="0"/>
-              <w:adjustRightInd w:val="0"/>
-              <w:spacing w:after="100" w:afterAutospacing="1" w:line="240" w:lineRule="auto"/>
-              <w:jc w:val="both"/>
-              <w:rPr>
-                <w:rFonts w:ascii="Times New Roman" w:eastAsia="Arial Unicode MS" w:hAnsi="Times New Roman"/>
-                <w:color w:val="000000"/>
-              </w:rPr>
-            </w:pPr>
-            <w:r>
-              <w:rPr>
-                <w:rFonts w:ascii="Times New Roman" w:eastAsia="Arial Unicode MS" w:hAnsi="Times New Roman"/>
-                <w:color w:val="000000"/>
-              </w:rPr>
-              <w:lastRenderedPageBreak/>
-              <w:t>TITULO</w:t>
-            </w:r>
-          </w:p>
-        </w:tc>
-        <w:tc>
-          <w:tcPr>
-            <w:tcW w:w="5319" w:type="dxa"/>
-          </w:tcPr>
-          <w:p>
-            <w:pPr>
-              <w:autoSpaceDE w:val="0"/>
-              <w:autoSpaceDN w:val="0"/>
-              <w:adjustRightInd w:val="0"/>
-              <w:spacing w:after="100" w:afterAutospacing="1" w:line="240" w:lineRule="auto"/>
-              <w:jc w:val="both"/>
-              <w:rPr>
-                <w:rFonts w:ascii="Times New Roman" w:eastAsia="Arial Unicode MS" w:hAnsi="Times New Roman"/>
-                <w:color w:val="000000"/>
-                <w:lang w:val="en-US"/>
-              </w:rPr>
-            </w:pPr>
-            <w:r>
-              <w:rPr>
-                <w:rFonts w:ascii="Times New Roman" w:eastAsia="Arial Unicode MS" w:hAnsi="Times New Roman"/>
-                <w:color w:val="000000"/>
-                <w:lang w:val="en-US"/>
-              </w:rPr>
-              <w:t>Implementation of Robotic Process Automation to a Target Process – a Case Study</w:t>
-            </w:r>
-          </w:p>
-        </w:tc>
-      </w:tr>
-      <w:tr>
-        <w:tc>
-          <w:tcPr>
-            <w:tcW w:w="2074" w:type="dxa"/>
-          </w:tcPr>
-          <w:p>
-            <w:pPr>
-              <w:autoSpaceDE w:val="0"/>
-              <w:autoSpaceDN w:val="0"/>
-              <w:adjustRightInd w:val="0"/>
-              <w:spacing w:after="100" w:afterAutospacing="1" w:line="240" w:lineRule="auto"/>
-              <w:jc w:val="both"/>
-              <w:rPr>
-                <w:rFonts w:ascii="Times New Roman" w:eastAsia="Arial Unicode MS" w:hAnsi="Times New Roman"/>
-                <w:color w:val="FF0000"/>
-              </w:rPr>
-            </w:pPr>
-            <w:r>
-              <w:rPr>
-                <w:rFonts w:ascii="Times New Roman" w:eastAsia="Arial Unicode MS" w:hAnsi="Times New Roman"/>
-                <w:color w:val="000000"/>
-              </w:rPr>
-              <w:t>UNIVERSIDAD</w:t>
-            </w:r>
-          </w:p>
-        </w:tc>
-        <w:tc>
-          <w:tcPr>
-            <w:tcW w:w="5319" w:type="dxa"/>
-          </w:tcPr>
-          <w:p>
-            <w:pPr>
-              <w:autoSpaceDE w:val="0"/>
-              <w:autoSpaceDN w:val="0"/>
-              <w:adjustRightInd w:val="0"/>
-              <w:spacing w:after="100" w:afterAutospacing="1" w:line="240" w:lineRule="auto"/>
-              <w:jc w:val="both"/>
-              <w:rPr>
-                <w:rFonts w:ascii="Times New Roman" w:eastAsia="Arial Unicode MS" w:hAnsi="Times New Roman"/>
-                <w:color w:val="000000"/>
-              </w:rPr>
-            </w:pPr>
-            <w:r>
-              <w:rPr>
-                <w:rFonts w:ascii="Times New Roman" w:eastAsia="Arial Unicode MS" w:hAnsi="Times New Roman"/>
-                <w:color w:val="000000"/>
-              </w:rPr>
-              <w:t>Aalto University</w:t>
-            </w:r>
-          </w:p>
-        </w:tc>
-      </w:tr>
-      <w:tr>
-        <w:tc>
-          <w:tcPr>
-            <w:tcW w:w="2074" w:type="dxa"/>
-          </w:tcPr>
-          <w:p>
-            <w:pPr>
-              <w:autoSpaceDE w:val="0"/>
-              <w:autoSpaceDN w:val="0"/>
-              <w:adjustRightInd w:val="0"/>
-              <w:spacing w:after="100" w:afterAutospacing="1" w:line="240" w:lineRule="auto"/>
-              <w:jc w:val="both"/>
-              <w:rPr>
-                <w:rFonts w:ascii="Times New Roman" w:eastAsia="Arial Unicode MS" w:hAnsi="Times New Roman"/>
-                <w:color w:val="000000"/>
-              </w:rPr>
-            </w:pPr>
-            <w:r>
-              <w:rPr>
-                <w:rFonts w:ascii="Times New Roman" w:eastAsia="Arial Unicode MS" w:hAnsi="Times New Roman"/>
-                <w:color w:val="000000"/>
-              </w:rPr>
-              <w:t>FECHA</w:t>
-            </w:r>
-          </w:p>
-        </w:tc>
-        <w:tc>
-          <w:tcPr>
-            <w:tcW w:w="5319" w:type="dxa"/>
-          </w:tcPr>
-          <w:p>
-            <w:pPr>
-              <w:autoSpaceDE w:val="0"/>
-              <w:autoSpaceDN w:val="0"/>
-              <w:adjustRightInd w:val="0"/>
-              <w:spacing w:after="100" w:afterAutospacing="1" w:line="240" w:lineRule="auto"/>
-              <w:jc w:val="both"/>
-              <w:rPr>
-                <w:rFonts w:ascii="Times New Roman" w:eastAsia="Arial Unicode MS" w:hAnsi="Times New Roman"/>
-                <w:color w:val="000000"/>
-              </w:rPr>
-            </w:pPr>
-            <w:r>
-              <w:rPr>
-                <w:rFonts w:ascii="Times New Roman" w:eastAsia="Arial Unicode MS" w:hAnsi="Times New Roman"/>
-                <w:color w:val="000000"/>
-              </w:rPr>
-              <w:t>2018</w:t>
-            </w:r>
-          </w:p>
-        </w:tc>
-      </w:tr>
-      <w:tr>
-        <w:tc>
-          <w:tcPr>
-            <w:tcW w:w="2074" w:type="dxa"/>
-          </w:tcPr>
-          <w:p>
-            <w:pPr>
-              <w:autoSpaceDE w:val="0"/>
-              <w:autoSpaceDN w:val="0"/>
-              <w:adjustRightInd w:val="0"/>
-              <w:spacing w:after="100" w:afterAutospacing="1" w:line="240" w:lineRule="auto"/>
-              <w:jc w:val="both"/>
-              <w:rPr>
-                <w:rFonts w:ascii="Times New Roman" w:eastAsia="Arial Unicode MS" w:hAnsi="Times New Roman"/>
-                <w:color w:val="000000"/>
-              </w:rPr>
-            </w:pPr>
-            <w:r>
-              <w:rPr>
-                <w:rFonts w:ascii="Times New Roman" w:eastAsia="Arial Unicode MS" w:hAnsi="Times New Roman"/>
-                <w:color w:val="000000"/>
-              </w:rPr>
-              <w:t>AUTOR(ES)</w:t>
-            </w:r>
-          </w:p>
-        </w:tc>
-        <w:tc>
-          <w:tcPr>
-            <w:tcW w:w="5319" w:type="dxa"/>
-          </w:tcPr>
-          <w:p>
-            <w:pPr>
-              <w:autoSpaceDE w:val="0"/>
-              <w:autoSpaceDN w:val="0"/>
-              <w:adjustRightInd w:val="0"/>
-              <w:spacing w:after="100" w:afterAutospacing="1" w:line="240" w:lineRule="auto"/>
-              <w:jc w:val="both"/>
-              <w:rPr>
-                <w:rFonts w:ascii="Times New Roman" w:eastAsia="Arial Unicode MS" w:hAnsi="Times New Roman"/>
-                <w:color w:val="000000"/>
-              </w:rPr>
-            </w:pPr>
-            <w:r>
-              <w:rPr>
-                <w:rFonts w:ascii="Times New Roman" w:eastAsia="Arial Unicode MS" w:hAnsi="Times New Roman"/>
-                <w:color w:val="000000"/>
-              </w:rPr>
-              <w:t>Tuomas Kyheröinen</w:t>
-            </w:r>
-          </w:p>
-        </w:tc>
-      </w:tr>
-      <w:tr>
-        <w:tc>
-          <w:tcPr>
-            <w:tcW w:w="2074" w:type="dxa"/>
-          </w:tcPr>
-          <w:p>
-            <w:pPr>
-              <w:autoSpaceDE w:val="0"/>
-              <w:autoSpaceDN w:val="0"/>
-              <w:adjustRightInd w:val="0"/>
-              <w:spacing w:after="100" w:afterAutospacing="1" w:line="240" w:lineRule="auto"/>
-              <w:jc w:val="both"/>
-              <w:rPr>
-                <w:rFonts w:ascii="Times New Roman" w:eastAsia="Arial Unicode MS" w:hAnsi="Times New Roman"/>
-                <w:color w:val="000000"/>
-              </w:rPr>
-            </w:pPr>
-            <w:r>
-              <w:rPr>
-                <w:rFonts w:ascii="Times New Roman" w:eastAsia="Arial Unicode MS" w:hAnsi="Times New Roman"/>
-                <w:color w:val="000000"/>
-              </w:rPr>
-              <w:t>RESUMEN</w:t>
-            </w:r>
-          </w:p>
-        </w:tc>
-        <w:tc>
-          <w:tcPr>
-            <w:tcW w:w="5319" w:type="dxa"/>
-          </w:tcPr>
-          <w:p>
-            <w:pPr>
-              <w:autoSpaceDE w:val="0"/>
-              <w:autoSpaceDN w:val="0"/>
-              <w:adjustRightInd w:val="0"/>
-              <w:spacing w:after="100" w:afterAutospacing="1" w:line="240" w:lineRule="auto"/>
-              <w:jc w:val="both"/>
-              <w:rPr>
-                <w:rFonts w:ascii="Times New Roman" w:eastAsia="Arial Unicode MS" w:hAnsi="Times New Roman"/>
-                <w:color w:val="000000"/>
-              </w:rPr>
-            </w:pPr>
-            <w:r>
-              <w:rPr>
-                <w:rFonts w:ascii="Times New Roman" w:eastAsia="Arial Unicode MS" w:hAnsi="Times New Roman"/>
-                <w:color w:val="000000"/>
-              </w:rPr>
-              <w:t xml:space="preserve">El objetivo de esta tesis es desarrollar un entendimiento sobre las actividades de implementación de RPA y las fuerzas que gobiernan tales proyectos Con este fin, el estudio primero explora la literatura relevante y la sintetiza para desarrollar un modelo de plantilla para el proceso de implementación de RPA, que luego se puede probar en un escenario de la vida real, un caso proyecto. </w:t>
-            </w:r>
-          </w:p>
-          <w:p>
-            <w:pPr>
-              <w:autoSpaceDE w:val="0"/>
-              <w:autoSpaceDN w:val="0"/>
-              <w:adjustRightInd w:val="0"/>
-              <w:spacing w:after="100" w:afterAutospacing="1" w:line="240" w:lineRule="auto"/>
-              <w:jc w:val="both"/>
-              <w:rPr>
-                <w:rFonts w:ascii="Times New Roman" w:eastAsia="Arial Unicode MS" w:hAnsi="Times New Roman"/>
-                <w:color w:val="000000"/>
-              </w:rPr>
-            </w:pPr>
-            <w:r>
-              <w:rPr>
-                <w:rFonts w:ascii="Times New Roman" w:eastAsia="Arial Unicode MS" w:hAnsi="Times New Roman"/>
-                <w:color w:val="000000"/>
-              </w:rPr>
-              <w:t xml:space="preserve">Producir, probar y mejorar el modelo de implementación de RPA es el objetivo central de esta tesis. </w:t>
-            </w:r>
-          </w:p>
-        </w:tc>
-      </w:tr>
-      <w:tr>
-        <w:tc>
-          <w:tcPr>
-            <w:tcW w:w="2074" w:type="dxa"/>
-          </w:tcPr>
-          <w:p>
-            <w:pPr>
-              <w:autoSpaceDE w:val="0"/>
-              <w:autoSpaceDN w:val="0"/>
-              <w:adjustRightInd w:val="0"/>
-              <w:spacing w:after="100" w:afterAutospacing="1" w:line="240" w:lineRule="auto"/>
-              <w:jc w:val="both"/>
-              <w:rPr>
-                <w:rFonts w:ascii="Times New Roman" w:eastAsia="Arial Unicode MS" w:hAnsi="Times New Roman"/>
-                <w:color w:val="000000"/>
-              </w:rPr>
-            </w:pPr>
-            <w:r>
-              <w:rPr>
-                <w:rFonts w:ascii="Times New Roman" w:eastAsia="Arial Unicode MS" w:hAnsi="Times New Roman"/>
-                <w:color w:val="000000"/>
-              </w:rPr>
-              <w:t>ANÁLISIS DE RELACIÓN CON LA PRESENTE INVESTIGACIÓN</w:t>
-            </w:r>
-          </w:p>
-        </w:tc>
-        <w:tc>
-          <w:tcPr>
-            <w:tcW w:w="5319" w:type="dxa"/>
-          </w:tcPr>
-          <w:p>
-            <w:pPr>
-              <w:autoSpaceDE w:val="0"/>
-              <w:autoSpaceDN w:val="0"/>
-              <w:adjustRightInd w:val="0"/>
-              <w:spacing w:after="100" w:afterAutospacing="1" w:line="240" w:lineRule="auto"/>
-              <w:jc w:val="both"/>
-              <w:rPr>
-                <w:rFonts w:ascii="Times New Roman" w:eastAsia="Arial Unicode MS" w:hAnsi="Times New Roman"/>
-              </w:rPr>
-            </w:pPr>
-            <w:r>
-              <w:rPr>
-                <w:rFonts w:ascii="Times New Roman" w:eastAsia="Arial Unicode MS" w:hAnsi="Times New Roman"/>
-              </w:rPr>
-              <w:t>L</w:t>
-            </w:r>
-            <w:r>
-              <w:rPr>
-                <w:rFonts w:ascii="Times New Roman" w:eastAsia="Arial Unicode MS" w:hAnsi="Times New Roman"/>
-              </w:rPr>
-              <w:t>a</w:t>
-            </w:r>
-            <w:r>
-              <w:rPr>
-                <w:rFonts w:ascii="Times New Roman" w:eastAsia="Arial Unicode MS" w:hAnsi="Times New Roman"/>
-              </w:rPr>
-              <w:t xml:space="preserve"> inves</w:t>
-            </w:r>
-            <w:r>
-              <w:rPr>
-                <w:rFonts w:ascii="Times New Roman" w:eastAsia="Arial Unicode MS" w:hAnsi="Times New Roman"/>
-              </w:rPr>
-              <w:t>tigación define una secuencia de actividades para desarrollar proyectos de RPA, los cuales serán utilizados en nuestro trabajo de tesis</w:t>
-            </w:r>
-          </w:p>
-        </w:tc>
-      </w:tr>
-    </w:tbl>
-    <w:p>
-      <w:pPr>
-        <w:autoSpaceDE w:val="0"/>
-        <w:autoSpaceDN w:val="0"/>
-        <w:adjustRightInd w:val="0"/>
-        <w:spacing w:after="100" w:afterAutospacing="1" w:line="240" w:lineRule="auto"/>
-        <w:jc w:val="both"/>
-        <w:rPr>
-          <w:rFonts w:ascii="Times New Roman" w:eastAsia="Arial Unicode MS" w:hAnsi="Times New Roman"/>
-          <w:sz w:val="24"/>
-          <w:szCs w:val="24"/>
-        </w:rPr>
-      </w:pPr>
-    </w:p>
-    <w:p>
-      <w:pPr>
-        <w:pStyle w:val="Ttulo3"/>
-        <w:numPr>
-          <w:ilvl w:val="1"/>
-          <w:numId w:val="2"/>
-        </w:numPr>
-        <w:spacing w:line="360" w:lineRule="auto"/>
-        <w:ind w:left="567" w:hanging="567"/>
-        <w:rPr>
-          <w:rFonts w:ascii="Times New Roman" w:hAnsi="Times New Roman" w:cs="Times New Roman"/>
-          <w:color w:val="auto"/>
-        </w:rPr>
-      </w:pPr>
-      <w:r>
-        <w:rPr>
-          <w:rFonts w:ascii="Times New Roman" w:hAnsi="Times New Roman" w:cs="Times New Roman"/>
           <w:bCs w:val="0"/>
           <w:color w:val="auto"/>
         </w:rPr>
@@ -4140,14 +4531,7 @@
         <w:rPr>
           <w:rFonts w:ascii="Times New Roman" w:eastAsia="Arial Unicode MS" w:hAnsi="Times New Roman"/>
         </w:rPr>
-        <w:t xml:space="preserve">Un proceso de negocio comienza con un objetivo de misión y termina con el logro del objetivo de negocio de proporcionar un resultado que proporcione valor al cliente. Además, un proceso se puede dividir en subprocesos, las funciones internas </w:t>
-      </w:r>
-      <w:r>
-        <w:rPr>
-          <w:rFonts w:ascii="Times New Roman" w:eastAsia="Arial Unicode MS" w:hAnsi="Times New Roman"/>
-        </w:rPr>
-        <w:lastRenderedPageBreak/>
-        <w:t>particulares del proceso. Los procesos de negocio también pueden tener un propietario de proceso, una parte responsable para asegurar que el proceso se ejecuta sin problemas de principio a fin.</w:t>
+        <w:t>Un proceso de negocio comienza con un objetivo de misión y termina con el logro del objetivo de negocio de proporcionar un resultado que proporcione valor al cliente. Además, un proceso se puede dividir en subprocesos, las funciones internas particulares del proceso. Los procesos de negocio también pueden tener un propietario de proceso, una parte responsable para asegurar que el proceso se ejecuta sin problemas de principio a fin.</w:t>
       </w:r>
     </w:p>
     <w:p>
@@ -4290,6 +4674,7 @@
         <w:rPr>
           <w:rFonts w:ascii="Times New Roman" w:eastAsia="Arial Unicode MS" w:hAnsi="Times New Roman"/>
         </w:rPr>
+        <w:lastRenderedPageBreak/>
         <w:t>Procesos de apoyo, que apoyan los procesos operacionales principales, como ejemplo contabilidad, reclutamiento, centro de llamada, soporte técnico, y entrenamiento de seguridad.</w:t>
       </w:r>
     </w:p>
@@ -4551,7 +4936,6 @@
         <w:rPr>
           <w:rFonts w:ascii="Times New Roman" w:eastAsia="Arial Unicode MS" w:hAnsi="Times New Roman"/>
         </w:rPr>
-        <w:lastRenderedPageBreak/>
         <w:t>Para Ignacio Gavilán RPA es un tipo de soluciones que aportan módulos software (denominados robots) capaces de interactuar con aplicaciones y documentos existentes, con lo que automatizan tareas, en general procedimentales y basadas en reglas, consiguiendo así automatizar procesos sin modificar las aplicaciones subyacentes</w:t>
       </w:r>
     </w:p>
@@ -4578,7 +4962,14 @@
         <w:rPr>
           <w:rFonts w:ascii="Times New Roman" w:eastAsia="Arial Unicode MS" w:hAnsi="Times New Roman"/>
         </w:rPr>
-        <w:t>BPM y RPA operan con una lógica de proceso similar basada en eventos, acciones, condiciones y bucles, el contexto sobre el que se aplican es sumamente diferente. BPM (Business Process Management) tiene como objetivo asegurar que la infraestructura operacional y de procesos del negocio es sólida; por su parte, RPA es usado para acometer tareas tal y como lo haría una persona, pero a una velocidad mucho más elevada; por tanto, opera a un nivel más superficial.</w:t>
+        <w:t xml:space="preserve">BPM y RPA operan con una lógica de proceso similar basada en eventos, acciones, condiciones y bucles, el contexto sobre el que se aplican es sumamente diferente. BPM (Business Process Management) tiene como objetivo asegurar que la infraestructura operacional y de procesos del negocio es sólida; por su parte, RPA </w:t>
+      </w:r>
+      <w:r>
+        <w:rPr>
+          <w:rFonts w:ascii="Times New Roman" w:eastAsia="Arial Unicode MS" w:hAnsi="Times New Roman"/>
+        </w:rPr>
+        <w:lastRenderedPageBreak/>
+        <w:t>es usado para acometer tareas tal y como lo haría una persona, pero a una velocidad mucho más elevada; por tanto, opera a un nivel más superficial.</w:t>
       </w:r>
     </w:p>
     <w:p>
@@ -15331,7 +15722,7 @@
 
 <file path=word/comments.xml><?xml version="1.0" encoding="utf-8"?>
 <w:comments xmlns:wpc="http://schemas.microsoft.com/office/word/2010/wordprocessingCanvas" xmlns:cx="http://schemas.microsoft.com/office/drawing/2014/chartex" xmlns:mc="http://schemas.openxmlformats.org/markup-compatibility/2006" xmlns:o="urn:schemas-microsoft-com:office:office" xmlns:r="http://schemas.openxmlformats.org/officeDocument/2006/relationships" xmlns:m="http://schemas.openxmlformats.org/officeDocument/2006/math" xmlns:v="urn:schemas-microsoft-com:vml" xmlns:wp14="http://schemas.microsoft.com/office/word/2010/wordprocessingDrawing" xmlns:wp="http://schemas.openxmlformats.org/drawingml/2006/wordprocessingDrawing" xmlns:w10="urn:schemas-microsoft-com:office:word" xmlns:w="http://schemas.openxmlformats.org/wordprocessingml/2006/main" xmlns:w14="http://schemas.microsoft.com/office/word/2010/wordml" xmlns:w15="http://schemas.microsoft.com/office/word/2012/wordml" xmlns:w16se="http://schemas.microsoft.com/office/word/2015/wordml/symex" xmlns:wpg="http://schemas.microsoft.com/office/word/2010/wordprocessingGroup" xmlns:wpi="http://schemas.microsoft.com/office/word/2010/wordprocessingInk" xmlns:wne="http://schemas.microsoft.com/office/word/2006/wordml" xmlns:wps="http://schemas.microsoft.com/office/word/2010/wordprocessingShape" mc:Ignorable="w14 w15 w16se wp14">
-  <w:comment w:id="25" w:author="Usuario" w:date="2019-06-26T10:27:00Z" w:initials="U">
+  <w:comment w:id="24" w:author="Usuario" w:date="2019-06-26T10:27:00Z" w:initials="U">
     <w:p>
       <w:pPr>
         <w:pStyle w:val="Textocomentario"/>
@@ -18941,7 +19332,7 @@
 </file>
 
 <file path=customXml/itemProps1.xml><?xml version="1.0" encoding="utf-8"?>
-<ds:datastoreItem xmlns:ds="http://schemas.openxmlformats.org/officeDocument/2006/customXml" ds:itemID="{50EEE832-DE86-42A7-B3A6-9A0BA78A5D25}">
+<ds:datastoreItem xmlns:ds="http://schemas.openxmlformats.org/officeDocument/2006/customXml" ds:itemID="{CBA7AD0E-CD69-440B-B5AD-9D86B7598CB8}">
   <ds:schemaRefs>
     <ds:schemaRef ds:uri="http://schemas.openxmlformats.org/officeDocument/2006/bibliography"/>
   </ds:schemaRefs>

</xml_diff>